<commit_message>
modifico estrategia - agrego ABM rol y ABM turnos
</commit_message>
<xml_diff>
--- a/Estrategia.docx
+++ b/Estrategia.docx
@@ -831,10 +831,12 @@
     <w:sdt>
       <w:sdtPr>
         <w:rPr>
-          <w:rFonts w:ascii="Tahoma" w:hAnsi="Tahoma" w:cs="Tahoma"/>
+          <w:rFonts w:ascii="Tahoma" w:eastAsia="Times New Roman" w:hAnsi="Tahoma" w:cs="Tahoma"/>
           <w:b/>
           <w:color w:val="auto"/>
-          <w:lang w:val="es-ES"/>
+          <w:sz w:val="24"/>
+          <w:szCs w:val="20"/>
+          <w:lang w:val="es-ES" w:eastAsia="en-US"/>
         </w:rPr>
         <w:id w:val="2097289651"/>
         <w:docPartObj>
@@ -844,11 +846,8 @@
       </w:sdtPr>
       <w:sdtEndPr>
         <w:rPr>
-          <w:rFonts w:ascii="Chaparral Pro" w:eastAsia="Times New Roman" w:hAnsi="Chaparral Pro" w:cs="Times New Roman"/>
+          <w:rFonts w:ascii="Chaparral Pro" w:hAnsi="Chaparral Pro" w:cs="Times New Roman"/>
           <w:bCs/>
-          <w:sz w:val="24"/>
-          <w:szCs w:val="20"/>
-          <w:lang w:eastAsia="en-US"/>
         </w:rPr>
       </w:sdtEndPr>
       <w:sdtContent>
@@ -2052,260 +2051,261 @@
     <w:p>
       <w:pPr>
         <w:pStyle w:val="Cdigo"/>
-      </w:pPr>
-      <w:proofErr w:type="spellStart"/>
+        <w:rPr>
+          <w:lang w:val="en-US"/>
+        </w:rPr>
+      </w:pPr>
       <w:proofErr w:type="gramStart"/>
       <w:r>
+        <w:rPr>
+          <w:lang w:val="en-US"/>
+        </w:rPr>
         <w:t>public</w:t>
       </w:r>
-      <w:proofErr w:type="spellEnd"/>
       <w:proofErr w:type="gramEnd"/>
       <w:r>
+        <w:rPr>
+          <w:lang w:val="en-US"/>
+        </w:rPr>
         <w:t xml:space="preserve"> </w:t>
       </w:r>
       <w:proofErr w:type="spellStart"/>
       <w:r>
+        <w:rPr>
+          <w:lang w:val="en-US"/>
+        </w:rPr>
         <w:t>DataTable</w:t>
       </w:r>
       <w:proofErr w:type="spellEnd"/>
       <w:r>
+        <w:rPr>
+          <w:lang w:val="en-US"/>
+        </w:rPr>
         <w:t xml:space="preserve"> </w:t>
       </w:r>
       <w:proofErr w:type="spellStart"/>
       <w:r>
         <w:rPr>
           <w:b/>
+          <w:lang w:val="en-US"/>
         </w:rPr>
         <w:t>execSelectSP</w:t>
       </w:r>
       <w:proofErr w:type="spellEnd"/>
       <w:r>
-        <w:t>(</w:t>
-      </w:r>
-      <w:proofErr w:type="spellStart"/>
-      <w:r>
-        <w:t>String</w:t>
-      </w:r>
-      <w:proofErr w:type="spellEnd"/>
-      <w:r>
-        <w:t xml:space="preserve"> </w:t>
-      </w:r>
-      <w:proofErr w:type="spellStart"/>
-      <w:r>
+        <w:rPr>
+          <w:lang w:val="en-US"/>
+        </w:rPr>
+        <w:t xml:space="preserve">(String </w:t>
+      </w:r>
+      <w:proofErr w:type="spellStart"/>
+      <w:r>
+        <w:rPr>
+          <w:lang w:val="en-US"/>
+        </w:rPr>
         <w:t>nameStoredProcedure</w:t>
       </w:r>
       <w:proofErr w:type="spellEnd"/>
       <w:r>
-        <w:t xml:space="preserve">, </w:t>
-      </w:r>
-      <w:proofErr w:type="spellStart"/>
-      <w:r>
-        <w:t>List</w:t>
-      </w:r>
-      <w:proofErr w:type="spellEnd"/>
-      <w:r>
-        <w:t>&lt;</w:t>
-      </w:r>
-      <w:proofErr w:type="spellStart"/>
-      <w:r>
+        <w:rPr>
+          <w:lang w:val="en-US"/>
+        </w:rPr>
+        <w:t>, List&lt;</w:t>
+      </w:r>
+      <w:proofErr w:type="spellStart"/>
+      <w:r>
+        <w:rPr>
+          <w:lang w:val="en-US"/>
+        </w:rPr>
         <w:t>BDParametro</w:t>
       </w:r>
       <w:proofErr w:type="spellEnd"/>
       <w:r>
+        <w:rPr>
+          <w:lang w:val="en-US"/>
+        </w:rPr>
         <w:t xml:space="preserve">&gt; </w:t>
       </w:r>
       <w:proofErr w:type="spellStart"/>
       <w:r>
+        <w:rPr>
+          <w:lang w:val="en-US"/>
+        </w:rPr>
         <w:t>listParametros</w:t>
       </w:r>
       <w:proofErr w:type="spellEnd"/>
       <w:r>
-        <w:t xml:space="preserve"> = </w:t>
-      </w:r>
-      <w:proofErr w:type="spellStart"/>
-      <w:r>
-        <w:t>null</w:t>
-      </w:r>
-      <w:proofErr w:type="spellEnd"/>
-      <w:r>
+        <w:rPr>
+          <w:lang w:val="en-US"/>
+        </w:rPr>
+        <w:t xml:space="preserve"> = null)</w:t>
+      </w:r>
+    </w:p>
+    <w:p>
+      <w:r>
+        <w:t>Permite ejecutar un SP</w:t>
+      </w:r>
+      <w:r>
+        <w:t xml:space="preserve"> que devuelva un </w:t>
+      </w:r>
+      <w:proofErr w:type="spellStart"/>
+      <w:r>
+        <w:t>Select</w:t>
+      </w:r>
+      <w:proofErr w:type="spellEnd"/>
+      <w:r>
+        <w:t xml:space="preserve"> con su lista de parámetros y nos devuelve un </w:t>
+      </w:r>
+      <w:proofErr w:type="spellStart"/>
+      <w:r>
+        <w:t>DataTable</w:t>
+      </w:r>
+      <w:proofErr w:type="spellEnd"/>
+      <w:r>
+        <w:t xml:space="preserve"> para mostrar en la aplicación.</w:t>
+      </w:r>
+    </w:p>
+    <w:p>
+      <w:pPr>
+        <w:pStyle w:val="Cdigo"/>
+        <w:rPr>
+          <w:lang w:val="en-US"/>
+        </w:rPr>
+      </w:pPr>
+      <w:proofErr w:type="gramStart"/>
+      <w:r>
+        <w:rPr>
+          <w:lang w:val="en-US"/>
+        </w:rPr>
+        <w:t>public</w:t>
+      </w:r>
+      <w:proofErr w:type="gramEnd"/>
+      <w:r>
+        <w:rPr>
+          <w:lang w:val="en-US"/>
+        </w:rPr>
+        <w:t xml:space="preserve"> void </w:t>
+      </w:r>
+      <w:proofErr w:type="spellStart"/>
+      <w:r>
+        <w:rPr>
+          <w:b/>
+          <w:lang w:val="en-US"/>
+        </w:rPr>
+        <w:t>execSP</w:t>
+      </w:r>
+      <w:proofErr w:type="spellEnd"/>
+      <w:r>
+        <w:rPr>
+          <w:lang w:val="en-US"/>
+        </w:rPr>
+        <w:t xml:space="preserve">(String </w:t>
+      </w:r>
+      <w:proofErr w:type="spellStart"/>
+      <w:r>
+        <w:rPr>
+          <w:lang w:val="en-US"/>
+        </w:rPr>
+        <w:t>nameStoredProcedure</w:t>
+      </w:r>
+      <w:proofErr w:type="spellEnd"/>
+      <w:r>
+        <w:rPr>
+          <w:lang w:val="en-US"/>
+        </w:rPr>
+        <w:t>, ref List&lt;</w:t>
+      </w:r>
+      <w:proofErr w:type="spellStart"/>
+      <w:r>
+        <w:rPr>
+          <w:lang w:val="en-US"/>
+        </w:rPr>
+        <w:t>BDParametro</w:t>
+      </w:r>
+      <w:proofErr w:type="spellEnd"/>
+      <w:r>
+        <w:rPr>
+          <w:lang w:val="en-US"/>
+        </w:rPr>
+        <w:t xml:space="preserve">&gt; </w:t>
+      </w:r>
+      <w:proofErr w:type="spellStart"/>
+      <w:r>
+        <w:rPr>
+          <w:lang w:val="en-US"/>
+        </w:rPr>
+        <w:t>listParametros</w:t>
+      </w:r>
+      <w:proofErr w:type="spellEnd"/>
+      <w:r>
+        <w:rPr>
+          <w:lang w:val="en-US"/>
+        </w:rPr>
         <w:t>)</w:t>
       </w:r>
     </w:p>
     <w:p>
       <w:r>
-        <w:t>Permite ejecutar un SP</w:t>
-      </w:r>
-      <w:r>
-        <w:t xml:space="preserve"> que devuelva un </w:t>
-      </w:r>
-      <w:proofErr w:type="spellStart"/>
-      <w:r>
-        <w:t>Select</w:t>
-      </w:r>
-      <w:proofErr w:type="spellEnd"/>
-      <w:r>
-        <w:t xml:space="preserve"> con su lista de parámetros y nos devuelve un </w:t>
-      </w:r>
-      <w:proofErr w:type="spellStart"/>
-      <w:r>
-        <w:t>DataTable</w:t>
-      </w:r>
-      <w:proofErr w:type="spellEnd"/>
-      <w:r>
-        <w:t xml:space="preserve"> para mostrar en la aplicación.</w:t>
+        <w:t>Permite ejecutar un SP, con su lista de parámetros</w:t>
+      </w:r>
+      <w:r>
+        <w:t xml:space="preserve"> pasada por referencia, en la cual devuelve los parámetros de salida</w:t>
+      </w:r>
+      <w:r>
+        <w:t xml:space="preserve"> devueltos por el motor</w:t>
+      </w:r>
+      <w:r>
+        <w:t>.</w:t>
       </w:r>
     </w:p>
     <w:p>
       <w:pPr>
         <w:pStyle w:val="Cdigo"/>
-      </w:pPr>
-      <w:proofErr w:type="spellStart"/>
+        <w:rPr>
+          <w:lang w:val="en-US"/>
+        </w:rPr>
+      </w:pPr>
       <w:proofErr w:type="gramStart"/>
       <w:r>
+        <w:rPr>
+          <w:lang w:val="en-US"/>
+        </w:rPr>
         <w:t>public</w:t>
       </w:r>
-      <w:proofErr w:type="spellEnd"/>
       <w:proofErr w:type="gramEnd"/>
       <w:r>
-        <w:t xml:space="preserve"> </w:t>
-      </w:r>
-      <w:proofErr w:type="spellStart"/>
-      <w:r>
-        <w:t>void</w:t>
-      </w:r>
-      <w:proofErr w:type="spellEnd"/>
-      <w:r>
-        <w:t xml:space="preserve"> </w:t>
+        <w:rPr>
+          <w:lang w:val="en-US"/>
+        </w:rPr>
+        <w:t xml:space="preserve"> List&lt;String&gt; </w:t>
       </w:r>
       <w:proofErr w:type="spellStart"/>
       <w:r>
         <w:rPr>
           <w:b/>
-        </w:rPr>
-        <w:t>execSP</w:t>
-      </w:r>
-      <w:proofErr w:type="spellEnd"/>
-      <w:r>
-        <w:t>(</w:t>
-      </w:r>
-      <w:proofErr w:type="spellStart"/>
-      <w:r>
-        <w:t>String</w:t>
-      </w:r>
-      <w:proofErr w:type="spellEnd"/>
-      <w:r>
-        <w:t xml:space="preserve"> </w:t>
-      </w:r>
-      <w:proofErr w:type="spellStart"/>
-      <w:r>
+          <w:lang w:val="en-US"/>
+        </w:rPr>
+        <w:t>execListSP</w:t>
+      </w:r>
+      <w:proofErr w:type="spellEnd"/>
+      <w:r>
+        <w:rPr>
+          <w:lang w:val="en-US"/>
+        </w:rPr>
+        <w:t xml:space="preserve">(String </w:t>
+      </w:r>
+      <w:proofErr w:type="spellStart"/>
+      <w:r>
+        <w:rPr>
+          <w:lang w:val="en-US"/>
+        </w:rPr>
         <w:t>nameStoredProcedure</w:t>
       </w:r>
       <w:proofErr w:type="spellEnd"/>
       <w:r>
-        <w:t xml:space="preserve">, </w:t>
-      </w:r>
-      <w:proofErr w:type="spellStart"/>
-      <w:r>
-        <w:t>ref</w:t>
-      </w:r>
-      <w:proofErr w:type="spellEnd"/>
-      <w:r>
-        <w:t xml:space="preserve"> </w:t>
-      </w:r>
-      <w:proofErr w:type="spellStart"/>
-      <w:r>
-        <w:t>List</w:t>
-      </w:r>
-      <w:proofErr w:type="spellEnd"/>
-      <w:r>
-        <w:t>&lt;</w:t>
-      </w:r>
-      <w:proofErr w:type="spellStart"/>
-      <w:r>
-        <w:t>BDParametro</w:t>
-      </w:r>
-      <w:proofErr w:type="spellEnd"/>
-      <w:r>
-        <w:t xml:space="preserve">&gt; </w:t>
-      </w:r>
-      <w:proofErr w:type="spellStart"/>
-      <w:r>
-        <w:t>listParametros</w:t>
-      </w:r>
-      <w:proofErr w:type="spellEnd"/>
-      <w:r>
-        <w:t>)</w:t>
-      </w:r>
-    </w:p>
-    <w:p>
-      <w:r>
-        <w:t>Permite ejecutar un SP, con su lista de parámetros</w:t>
-      </w:r>
-      <w:r>
-        <w:t xml:space="preserve"> pasada por referencia, en la cual devuelve los parámetros de salida</w:t>
-      </w:r>
-      <w:r>
-        <w:t xml:space="preserve"> devueltos por el motor</w:t>
-      </w:r>
-      <w:r>
-        <w:t>.</w:t>
-      </w:r>
-    </w:p>
-    <w:p>
-      <w:pPr>
-        <w:pStyle w:val="Cdigo"/>
-      </w:pPr>
-      <w:proofErr w:type="spellStart"/>
-      <w:proofErr w:type="gramStart"/>
-      <w:r>
-        <w:t>public</w:t>
-      </w:r>
-      <w:proofErr w:type="spellEnd"/>
-      <w:proofErr w:type="gramEnd"/>
-      <w:r>
-        <w:t xml:space="preserve"> </w:t>
-      </w:r>
-      <w:proofErr w:type="spellStart"/>
-      <w:r>
-        <w:t>List</w:t>
-      </w:r>
-      <w:proofErr w:type="spellEnd"/>
-      <w:r>
-        <w:t>&lt;</w:t>
-      </w:r>
-      <w:proofErr w:type="spellStart"/>
-      <w:r>
-        <w:t>String</w:t>
-      </w:r>
-      <w:proofErr w:type="spellEnd"/>
-      <w:r>
-        <w:t xml:space="preserve">&gt; </w:t>
-      </w:r>
-      <w:proofErr w:type="spellStart"/>
-      <w:r>
-        <w:rPr>
-          <w:b/>
-        </w:rPr>
-        <w:t>execListSP</w:t>
-      </w:r>
-      <w:proofErr w:type="spellEnd"/>
-      <w:r>
-        <w:t>(</w:t>
-      </w:r>
-      <w:proofErr w:type="spellStart"/>
-      <w:r>
-        <w:t>String</w:t>
-      </w:r>
-      <w:proofErr w:type="spellEnd"/>
-      <w:r>
-        <w:t xml:space="preserve"> </w:t>
-      </w:r>
-      <w:proofErr w:type="spellStart"/>
-      <w:r>
-        <w:t>nameStoredProcedure</w:t>
-      </w:r>
-      <w:proofErr w:type="spellEnd"/>
-      <w:r>
+        <w:rPr>
+          <w:lang w:val="en-US"/>
+        </w:rPr>
         <w:t>)</w:t>
       </w:r>
     </w:p>
@@ -2680,9 +2680,9 @@
           <w:sz w:val="18"/>
           <w:szCs w:val="18"/>
           <w:shd w:val="clear" w:color="auto" w:fill="FFFFFF"/>
-        </w:rPr>
-      </w:pPr>
-      <w:proofErr w:type="spellStart"/>
+          <w:lang w:val="en-US"/>
+        </w:rPr>
+      </w:pPr>
       <w:proofErr w:type="gramStart"/>
       <w:r>
         <w:rPr>
@@ -2692,10 +2692,10 @@
           <w:sz w:val="18"/>
           <w:szCs w:val="18"/>
           <w:shd w:val="clear" w:color="auto" w:fill="FFFFFF"/>
+          <w:lang w:val="en-US"/>
         </w:rPr>
         <w:t>public</w:t>
       </w:r>
-      <w:proofErr w:type="spellEnd"/>
       <w:proofErr w:type="gramEnd"/>
       <w:r>
         <w:rPr>
@@ -2704,10 +2704,10 @@
           <w:sz w:val="18"/>
           <w:szCs w:val="18"/>
           <w:shd w:val="clear" w:color="auto" w:fill="FFFFFF"/>
+          <w:lang w:val="en-US"/>
         </w:rPr>
         <w:t xml:space="preserve"> </w:t>
       </w:r>
-      <w:proofErr w:type="spellStart"/>
       <w:r>
         <w:rPr>
           <w:rStyle w:val="pl-k"/>
@@ -2716,10 +2716,10 @@
           <w:sz w:val="18"/>
           <w:szCs w:val="18"/>
           <w:shd w:val="clear" w:color="auto" w:fill="FFFFFF"/>
+          <w:lang w:val="en-US"/>
         </w:rPr>
         <w:t>static</w:t>
       </w:r>
-      <w:proofErr w:type="spellEnd"/>
       <w:r>
         <w:rPr>
           <w:rFonts w:ascii="Consolas" w:hAnsi="Consolas"/>
@@ -2727,10 +2727,10 @@
           <w:sz w:val="18"/>
           <w:szCs w:val="18"/>
           <w:shd w:val="clear" w:color="auto" w:fill="FFFFFF"/>
+          <w:lang w:val="en-US"/>
         </w:rPr>
         <w:t xml:space="preserve"> </w:t>
       </w:r>
-      <w:proofErr w:type="spellStart"/>
       <w:r>
         <w:rPr>
           <w:rStyle w:val="pl-k"/>
@@ -2739,10 +2739,10 @@
           <w:sz w:val="18"/>
           <w:szCs w:val="18"/>
           <w:shd w:val="clear" w:color="auto" w:fill="FFFFFF"/>
+          <w:lang w:val="en-US"/>
         </w:rPr>
         <w:t>void</w:t>
       </w:r>
-      <w:proofErr w:type="spellEnd"/>
       <w:r>
         <w:rPr>
           <w:rFonts w:ascii="Consolas" w:hAnsi="Consolas"/>
@@ -2750,6 +2750,7 @@
           <w:sz w:val="18"/>
           <w:szCs w:val="18"/>
           <w:shd w:val="clear" w:color="auto" w:fill="FFFFFF"/>
+          <w:lang w:val="en-US"/>
         </w:rPr>
         <w:t xml:space="preserve"> </w:t>
       </w:r>
@@ -2762,6 +2763,7 @@
           <w:sz w:val="18"/>
           <w:szCs w:val="18"/>
           <w:shd w:val="clear" w:color="auto" w:fill="FFFFFF"/>
+          <w:lang w:val="en-US"/>
         </w:rPr>
         <w:t>darDeBaja</w:t>
       </w:r>
@@ -2773,10 +2775,10 @@
           <w:sz w:val="18"/>
           <w:szCs w:val="18"/>
           <w:shd w:val="clear" w:color="auto" w:fill="FFFFFF"/>
+          <w:lang w:val="en-US"/>
         </w:rPr>
         <w:t>(</w:t>
       </w:r>
-      <w:proofErr w:type="spellStart"/>
       <w:r>
         <w:rPr>
           <w:rStyle w:val="pl-en"/>
@@ -2785,10 +2787,10 @@
           <w:sz w:val="18"/>
           <w:szCs w:val="18"/>
           <w:shd w:val="clear" w:color="auto" w:fill="FFFFFF"/>
+          <w:lang w:val="en-US"/>
         </w:rPr>
         <w:t>String</w:t>
       </w:r>
-      <w:proofErr w:type="spellEnd"/>
       <w:r>
         <w:rPr>
           <w:rFonts w:ascii="Consolas" w:hAnsi="Consolas"/>
@@ -2796,6 +2798,7 @@
           <w:sz w:val="18"/>
           <w:szCs w:val="18"/>
           <w:shd w:val="clear" w:color="auto" w:fill="FFFFFF"/>
+          <w:lang w:val="en-US"/>
         </w:rPr>
         <w:t xml:space="preserve"> </w:t>
       </w:r>
@@ -2808,6 +2811,7 @@
           <w:sz w:val="18"/>
           <w:szCs w:val="18"/>
           <w:shd w:val="clear" w:color="auto" w:fill="FFFFFF"/>
+          <w:lang w:val="en-US"/>
         </w:rPr>
         <w:t>userId</w:t>
       </w:r>
@@ -2819,6 +2823,7 @@
           <w:sz w:val="18"/>
           <w:szCs w:val="18"/>
           <w:shd w:val="clear" w:color="auto" w:fill="FFFFFF"/>
+          <w:lang w:val="en-US"/>
         </w:rPr>
         <w:t>)</w:t>
       </w:r>
@@ -2830,9 +2835,9 @@
         <w:jc w:val="left"/>
         <w:rPr>
           <w:color w:val="808080" w:themeColor="background1" w:themeShade="80"/>
-        </w:rPr>
-      </w:pPr>
-      <w:proofErr w:type="spellStart"/>
+          <w:lang w:val="en-US"/>
+        </w:rPr>
+      </w:pPr>
       <w:proofErr w:type="gramStart"/>
       <w:r>
         <w:rPr>
@@ -2842,10 +2847,10 @@
           <w:sz w:val="18"/>
           <w:szCs w:val="18"/>
           <w:shd w:val="clear" w:color="auto" w:fill="FFFFFF"/>
+          <w:lang w:val="en-US"/>
         </w:rPr>
         <w:t>public</w:t>
       </w:r>
-      <w:proofErr w:type="spellEnd"/>
       <w:proofErr w:type="gramEnd"/>
       <w:r>
         <w:rPr>
@@ -2854,10 +2859,10 @@
           <w:sz w:val="18"/>
           <w:szCs w:val="18"/>
           <w:shd w:val="clear" w:color="auto" w:fill="FFFFFF"/>
+          <w:lang w:val="en-US"/>
         </w:rPr>
         <w:t xml:space="preserve"> </w:t>
       </w:r>
-      <w:proofErr w:type="spellStart"/>
       <w:r>
         <w:rPr>
           <w:rStyle w:val="pl-k"/>
@@ -2866,10 +2871,10 @@
           <w:sz w:val="18"/>
           <w:szCs w:val="18"/>
           <w:shd w:val="clear" w:color="auto" w:fill="FFFFFF"/>
+          <w:lang w:val="en-US"/>
         </w:rPr>
         <w:t>static</w:t>
       </w:r>
-      <w:proofErr w:type="spellEnd"/>
       <w:r>
         <w:rPr>
           <w:rFonts w:ascii="Consolas" w:hAnsi="Consolas"/>
@@ -2877,10 +2882,10 @@
           <w:sz w:val="18"/>
           <w:szCs w:val="18"/>
           <w:shd w:val="clear" w:color="auto" w:fill="FFFFFF"/>
+          <w:lang w:val="en-US"/>
         </w:rPr>
         <w:t xml:space="preserve"> </w:t>
       </w:r>
-      <w:proofErr w:type="spellStart"/>
       <w:r>
         <w:rPr>
           <w:rStyle w:val="pl-k"/>
@@ -2889,10 +2894,10 @@
           <w:sz w:val="18"/>
           <w:szCs w:val="18"/>
           <w:shd w:val="clear" w:color="auto" w:fill="FFFFFF"/>
+          <w:lang w:val="en-US"/>
         </w:rPr>
         <w:t>void</w:t>
       </w:r>
-      <w:proofErr w:type="spellEnd"/>
       <w:r>
         <w:rPr>
           <w:rFonts w:ascii="Consolas" w:hAnsi="Consolas"/>
@@ -2900,6 +2905,7 @@
           <w:sz w:val="18"/>
           <w:szCs w:val="18"/>
           <w:shd w:val="clear" w:color="auto" w:fill="FFFFFF"/>
+          <w:lang w:val="en-US"/>
         </w:rPr>
         <w:t xml:space="preserve"> </w:t>
       </w:r>
@@ -2912,6 +2918,7 @@
           <w:sz w:val="18"/>
           <w:szCs w:val="18"/>
           <w:shd w:val="clear" w:color="auto" w:fill="FFFFFF"/>
+          <w:lang w:val="en-US"/>
         </w:rPr>
         <w:t>darDeAlta</w:t>
       </w:r>
@@ -2923,10 +2930,10 @@
           <w:sz w:val="18"/>
           <w:szCs w:val="18"/>
           <w:shd w:val="clear" w:color="auto" w:fill="FFFFFF"/>
+          <w:lang w:val="en-US"/>
         </w:rPr>
         <w:t>(</w:t>
       </w:r>
-      <w:proofErr w:type="spellStart"/>
       <w:r>
         <w:rPr>
           <w:rStyle w:val="pl-en"/>
@@ -2935,10 +2942,10 @@
           <w:sz w:val="18"/>
           <w:szCs w:val="18"/>
           <w:shd w:val="clear" w:color="auto" w:fill="FFFFFF"/>
+          <w:lang w:val="en-US"/>
         </w:rPr>
         <w:t>String</w:t>
       </w:r>
-      <w:proofErr w:type="spellEnd"/>
       <w:r>
         <w:rPr>
           <w:rFonts w:ascii="Consolas" w:hAnsi="Consolas"/>
@@ -2946,6 +2953,7 @@
           <w:sz w:val="18"/>
           <w:szCs w:val="18"/>
           <w:shd w:val="clear" w:color="auto" w:fill="FFFFFF"/>
+          <w:lang w:val="en-US"/>
         </w:rPr>
         <w:t xml:space="preserve"> </w:t>
       </w:r>
@@ -2958,6 +2966,7 @@
           <w:sz w:val="18"/>
           <w:szCs w:val="18"/>
           <w:shd w:val="clear" w:color="auto" w:fill="FFFFFF"/>
+          <w:lang w:val="en-US"/>
         </w:rPr>
         <w:t>userId</w:t>
       </w:r>
@@ -2969,10 +2978,10 @@
           <w:sz w:val="18"/>
           <w:szCs w:val="18"/>
           <w:shd w:val="clear" w:color="auto" w:fill="FFFFFF"/>
+          <w:lang w:val="en-US"/>
         </w:rPr>
         <w:t xml:space="preserve">, </w:t>
       </w:r>
-      <w:proofErr w:type="spellStart"/>
       <w:r>
         <w:rPr>
           <w:rStyle w:val="pl-en"/>
@@ -2981,10 +2990,10 @@
           <w:sz w:val="18"/>
           <w:szCs w:val="18"/>
           <w:shd w:val="clear" w:color="auto" w:fill="FFFFFF"/>
+          <w:lang w:val="en-US"/>
         </w:rPr>
         <w:t>String</w:t>
       </w:r>
-      <w:proofErr w:type="spellEnd"/>
       <w:r>
         <w:rPr>
           <w:rFonts w:ascii="Consolas" w:hAnsi="Consolas"/>
@@ -2992,10 +3001,10 @@
           <w:sz w:val="18"/>
           <w:szCs w:val="18"/>
           <w:shd w:val="clear" w:color="auto" w:fill="FFFFFF"/>
+          <w:lang w:val="en-US"/>
         </w:rPr>
         <w:t xml:space="preserve"> </w:t>
       </w:r>
-      <w:proofErr w:type="spellStart"/>
       <w:r>
         <w:rPr>
           <w:rStyle w:val="pl-smi"/>
@@ -3004,10 +3013,10 @@
           <w:sz w:val="18"/>
           <w:szCs w:val="18"/>
           <w:shd w:val="clear" w:color="auto" w:fill="FFFFFF"/>
+          <w:lang w:val="en-US"/>
         </w:rPr>
         <w:t>pass</w:t>
       </w:r>
-      <w:proofErr w:type="spellEnd"/>
       <w:r>
         <w:rPr>
           <w:rFonts w:ascii="Consolas" w:hAnsi="Consolas"/>
@@ -3015,6 +3024,7 @@
           <w:sz w:val="18"/>
           <w:szCs w:val="18"/>
           <w:shd w:val="clear" w:color="auto" w:fill="FFFFFF"/>
+          <w:lang w:val="en-US"/>
         </w:rPr>
         <w:t xml:space="preserve">, </w:t>
       </w:r>
@@ -3027,6 +3037,7 @@
           <w:sz w:val="18"/>
           <w:szCs w:val="18"/>
           <w:shd w:val="clear" w:color="auto" w:fill="FFFFFF"/>
+          <w:lang w:val="en-US"/>
         </w:rPr>
         <w:t>int</w:t>
       </w:r>
@@ -3038,9 +3049,11 @@
           <w:sz w:val="18"/>
           <w:szCs w:val="18"/>
           <w:shd w:val="clear" w:color="auto" w:fill="FFFFFF"/>
+          <w:lang w:val="en-US"/>
         </w:rPr>
         <w:t xml:space="preserve"> </w:t>
       </w:r>
+      <w:proofErr w:type="spellStart"/>
       <w:r>
         <w:rPr>
           <w:rStyle w:val="pl-smi"/>
@@ -3049,9 +3062,11 @@
           <w:sz w:val="18"/>
           <w:szCs w:val="18"/>
           <w:shd w:val="clear" w:color="auto" w:fill="FFFFFF"/>
+          <w:lang w:val="en-US"/>
         </w:rPr>
         <w:t>rol</w:t>
       </w:r>
+      <w:proofErr w:type="spellEnd"/>
       <w:r>
         <w:rPr>
           <w:rFonts w:ascii="Consolas" w:hAnsi="Consolas"/>
@@ -3059,6 +3074,7 @@
           <w:sz w:val="18"/>
           <w:szCs w:val="18"/>
           <w:shd w:val="clear" w:color="auto" w:fill="FFFFFF"/>
+          <w:lang w:val="en-US"/>
         </w:rPr>
         <w:t>)</w:t>
       </w:r>
@@ -3068,6 +3084,9 @@
         <w:spacing w:after="160" w:line="259" w:lineRule="auto"/>
         <w:contextualSpacing w:val="0"/>
         <w:jc w:val="left"/>
+        <w:rPr>
+          <w:lang w:val="en-US"/>
+        </w:rPr>
       </w:pPr>
     </w:p>
     <w:p>
@@ -3079,9 +3098,13 @@
           <w:rFonts w:ascii="Tahoma" w:hAnsi="Tahoma" w:cs="Tahoma"/>
           <w:b/>
           <w:sz w:val="32"/>
-        </w:rPr>
-      </w:pPr>
-      <w:r>
+          <w:lang w:val="en-US"/>
+        </w:rPr>
+      </w:pPr>
+      <w:r>
+        <w:rPr>
+          <w:lang w:val="en-US"/>
+        </w:rPr>
         <w:br w:type="page"/>
       </w:r>
     </w:p>
@@ -3389,10 +3412,7 @@
     <w:p/>
     <w:p>
       <w:r>
-        <w:t xml:space="preserve">En </w:t>
-      </w:r>
-      <w:r>
-        <w:t>_modo</w:t>
+        <w:t>En _modo</w:t>
       </w:r>
       <w:r>
         <w:t xml:space="preserve"> se especifica la función que va a desempeñar…</w:t>
@@ -3552,8 +3572,6 @@
       <w:r>
         <w:t>LJDG.buscar_cliente_habilitado</w:t>
       </w:r>
-      <w:bookmarkStart w:id="10" w:name="_GoBack"/>
-      <w:bookmarkEnd w:id="10"/>
       <w:proofErr w:type="spellEnd"/>
     </w:p>
     <w:p>
@@ -3570,12 +3588,12 @@
       <w:pPr>
         <w:pStyle w:val="Ttulo1"/>
       </w:pPr>
-      <w:bookmarkStart w:id="11" w:name="_Toc483893338"/>
+      <w:bookmarkStart w:id="10" w:name="_Toc483893338"/>
       <w:r>
         <w:lastRenderedPageBreak/>
         <w:t>ABM Automóvil</w:t>
       </w:r>
-      <w:bookmarkEnd w:id="11"/>
+      <w:bookmarkEnd w:id="10"/>
     </w:p>
     <w:p>
       <w:pPr>
@@ -3584,22 +3602,7 @@
         <w:jc w:val="left"/>
       </w:pPr>
       <w:r>
-        <w:t>Se utiliza</w:t>
-      </w:r>
-      <w:r>
-        <w:t>n</w:t>
-      </w:r>
-      <w:r>
-        <w:t xml:space="preserve"> </w:t>
-      </w:r>
-      <w:r>
-        <w:t>dos</w:t>
-      </w:r>
-      <w:r>
-        <w:t xml:space="preserve"> formulario</w:t>
-      </w:r>
-      <w:r>
-        <w:t>s</w:t>
+        <w:t>Se utilizan dos formularios</w:t>
       </w:r>
       <w:r>
         <w:t>.</w:t>
@@ -3609,12 +3612,12 @@
       <w:pPr>
         <w:pStyle w:val="Ttulo2"/>
       </w:pPr>
-      <w:bookmarkStart w:id="12" w:name="_Toc483893339"/>
+      <w:bookmarkStart w:id="11" w:name="_Toc483893339"/>
       <w:proofErr w:type="spellStart"/>
       <w:r>
         <w:t>BuscarAuto.cs</w:t>
       </w:r>
-      <w:bookmarkEnd w:id="12"/>
+      <w:bookmarkEnd w:id="11"/>
       <w:proofErr w:type="spellEnd"/>
     </w:p>
     <w:p>
@@ -3693,12 +3696,12 @@
       <w:pPr>
         <w:pStyle w:val="Ttulo2"/>
       </w:pPr>
-      <w:bookmarkStart w:id="13" w:name="_Toc483893340"/>
+      <w:bookmarkStart w:id="12" w:name="_Toc483893340"/>
       <w:proofErr w:type="spellStart"/>
       <w:r>
         <w:t>AltaModiAuto.cs</w:t>
       </w:r>
-      <w:bookmarkEnd w:id="13"/>
+      <w:bookmarkEnd w:id="12"/>
       <w:proofErr w:type="spellEnd"/>
     </w:p>
     <w:p>
@@ -3773,10 +3776,7 @@
         <w:t>A</w:t>
       </w:r>
       <w:r>
-        <w:t xml:space="preserve"> – </w:t>
-      </w:r>
-      <w:r>
-        <w:t>Para alta, ofrece todas las opciones de carga exigidas por el enunciado.</w:t>
+        <w:t xml:space="preserve"> – Para alta, ofrece todas las opciones de carga exigidas por el enunciado.</w:t>
       </w:r>
     </w:p>
     <w:p>
@@ -3794,10 +3794,7 @@
         <w:t>M</w:t>
       </w:r>
       <w:r>
-        <w:t xml:space="preserve"> – </w:t>
-      </w:r>
-      <w:r>
-        <w:t xml:space="preserve">Pre carga el automóvil pasado por </w:t>
+        <w:t xml:space="preserve"> – Pre carga el automóvil pasado por </w:t>
       </w:r>
       <w:r>
         <w:rPr>
@@ -3989,31 +3986,31 @@
       <w:pPr>
         <w:pStyle w:val="Ttulo1"/>
       </w:pPr>
-      <w:bookmarkStart w:id="14" w:name="_Toc483893341"/>
+      <w:bookmarkStart w:id="13" w:name="_Toc483893341"/>
       <w:r>
         <w:lastRenderedPageBreak/>
         <w:t>Registro de Viajes</w:t>
       </w:r>
+      <w:bookmarkEnd w:id="13"/>
+    </w:p>
+    <w:p>
+      <w:r>
+        <w:t xml:space="preserve">Se </w:t>
+      </w:r>
+      <w:r>
+        <w:t>utiliza el formulario.</w:t>
+      </w:r>
+    </w:p>
+    <w:p>
+      <w:pPr>
+        <w:pStyle w:val="Ttulo2"/>
+      </w:pPr>
+      <w:bookmarkStart w:id="14" w:name="_Toc483893342"/>
+      <w:proofErr w:type="spellStart"/>
+      <w:r>
+        <w:t>RegistroViaje.cs</w:t>
+      </w:r>
       <w:bookmarkEnd w:id="14"/>
-    </w:p>
-    <w:p>
-      <w:r>
-        <w:t xml:space="preserve">Se </w:t>
-      </w:r>
-      <w:r>
-        <w:t>utiliza el formulario.</w:t>
-      </w:r>
-    </w:p>
-    <w:p>
-      <w:pPr>
-        <w:pStyle w:val="Ttulo2"/>
-      </w:pPr>
-      <w:bookmarkStart w:id="15" w:name="_Toc483893342"/>
-      <w:proofErr w:type="spellStart"/>
-      <w:r>
-        <w:t>RegistroViaje.cs</w:t>
-      </w:r>
-      <w:bookmarkEnd w:id="15"/>
       <w:proofErr w:type="spellEnd"/>
     </w:p>
     <w:p>
@@ -4134,6 +4131,9 @@
     <w:p>
       <w:pPr>
         <w:pStyle w:val="Cdigo"/>
+        <w:rPr>
+          <w:shd w:val="clear" w:color="auto" w:fill="FFFFFF"/>
+        </w:rPr>
       </w:pPr>
       <w:proofErr w:type="spellStart"/>
       <w:r>
@@ -4143,6 +4143,2508 @@
         <w:t>LJDG.registrar_viaje</w:t>
       </w:r>
       <w:proofErr w:type="spellEnd"/>
+    </w:p>
+    <w:p>
+      <w:pPr>
+        <w:spacing w:after="160" w:line="259" w:lineRule="auto"/>
+        <w:contextualSpacing w:val="0"/>
+        <w:jc w:val="left"/>
+        <w:rPr>
+          <w:rFonts w:ascii="Courier New" w:hAnsi="Courier New"/>
+          <w:sz w:val="18"/>
+          <w:shd w:val="clear" w:color="auto" w:fill="FFFFFF"/>
+        </w:rPr>
+      </w:pPr>
+      <w:r>
+        <w:rPr>
+          <w:shd w:val="clear" w:color="auto" w:fill="FFFFFF"/>
+        </w:rPr>
+        <w:br w:type="page"/>
+      </w:r>
+    </w:p>
+    <w:p>
+      <w:pPr>
+        <w:pStyle w:val="Ttulo1"/>
+      </w:pPr>
+      <w:r>
+        <w:lastRenderedPageBreak/>
+        <w:t xml:space="preserve">ABM </w:t>
+      </w:r>
+      <w:r>
+        <w:t>Rol</w:t>
+      </w:r>
+    </w:p>
+    <w:p>
+      <w:pPr>
+        <w:spacing w:after="160" w:line="259" w:lineRule="auto"/>
+        <w:contextualSpacing w:val="0"/>
+        <w:jc w:val="left"/>
+      </w:pPr>
+      <w:r>
+        <w:t xml:space="preserve">Se utilizan </w:t>
+      </w:r>
+      <w:r>
+        <w:t>tres</w:t>
+      </w:r>
+      <w:r>
+        <w:t xml:space="preserve"> formularios</w:t>
+      </w:r>
+      <w:r>
+        <w:t xml:space="preserve"> y la</w:t>
+      </w:r>
+      <w:r>
+        <w:t>s</w:t>
+      </w:r>
+      <w:r>
+        <w:t xml:space="preserve"> clase</w:t>
+      </w:r>
+      <w:r>
+        <w:t>s</w:t>
+      </w:r>
+      <w:r>
+        <w:t xml:space="preserve"> </w:t>
+      </w:r>
+      <w:proofErr w:type="spellStart"/>
+      <w:r>
+        <w:t>Rol.cs</w:t>
+      </w:r>
+      <w:proofErr w:type="spellEnd"/>
+      <w:r>
+        <w:t xml:space="preserve"> y </w:t>
+      </w:r>
+      <w:proofErr w:type="spellStart"/>
+      <w:r>
+        <w:t>Funcionalidad.cs</w:t>
+      </w:r>
+      <w:proofErr w:type="spellEnd"/>
+      <w:r>
+        <w:t>.</w:t>
+      </w:r>
+    </w:p>
+    <w:p>
+      <w:pPr>
+        <w:pStyle w:val="Ttulo2"/>
+      </w:pPr>
+      <w:proofErr w:type="spellStart"/>
+      <w:r>
+        <w:t>AltaRol</w:t>
+      </w:r>
+      <w:r>
+        <w:t>.cs</w:t>
+      </w:r>
+      <w:proofErr w:type="spellEnd"/>
+    </w:p>
+    <w:p>
+      <w:pPr>
+        <w:rPr>
+          <w:rFonts w:ascii="Courier New" w:hAnsi="Courier New" w:cs="Courier New"/>
+          <w:sz w:val="18"/>
+          <w:szCs w:val="18"/>
+        </w:rPr>
+      </w:pPr>
+      <w:r>
+        <w:t>Se recole</w:t>
+      </w:r>
+      <w:r>
+        <w:t xml:space="preserve">ctan todos los datos necesarios del rol y las funcionalidades existentes para poder asociarlas al mismo, las mismas fueron obtenidas por el método </w:t>
+      </w:r>
+      <w:proofErr w:type="spellStart"/>
+      <w:r>
+        <w:rPr>
+          <w:rFonts w:ascii="Courier New" w:eastAsiaTheme="minorHAnsi" w:hAnsi="Courier New" w:cs="Courier New"/>
+          <w:sz w:val="18"/>
+          <w:szCs w:val="18"/>
+          <w:highlight w:val="white"/>
+        </w:rPr>
+        <w:t>public</w:t>
+      </w:r>
+      <w:proofErr w:type="spellEnd"/>
+      <w:r>
+        <w:rPr>
+          <w:rFonts w:ascii="Courier New" w:eastAsiaTheme="minorHAnsi" w:hAnsi="Courier New" w:cs="Courier New"/>
+          <w:sz w:val="18"/>
+          <w:szCs w:val="18"/>
+          <w:highlight w:val="white"/>
+        </w:rPr>
+        <w:t xml:space="preserve"> </w:t>
+      </w:r>
+      <w:proofErr w:type="spellStart"/>
+      <w:r>
+        <w:rPr>
+          <w:rFonts w:ascii="Courier New" w:eastAsiaTheme="minorHAnsi" w:hAnsi="Courier New" w:cs="Courier New"/>
+          <w:sz w:val="18"/>
+          <w:szCs w:val="18"/>
+          <w:highlight w:val="white"/>
+        </w:rPr>
+        <w:t>static</w:t>
+      </w:r>
+      <w:proofErr w:type="spellEnd"/>
+      <w:r>
+        <w:rPr>
+          <w:rFonts w:ascii="Courier New" w:eastAsiaTheme="minorHAnsi" w:hAnsi="Courier New" w:cs="Courier New"/>
+          <w:sz w:val="18"/>
+          <w:szCs w:val="18"/>
+          <w:highlight w:val="white"/>
+        </w:rPr>
+        <w:t xml:space="preserve"> </w:t>
+      </w:r>
+      <w:proofErr w:type="spellStart"/>
+      <w:r>
+        <w:rPr>
+          <w:rFonts w:ascii="Courier New" w:eastAsiaTheme="minorHAnsi" w:hAnsi="Courier New" w:cs="Courier New"/>
+          <w:sz w:val="18"/>
+          <w:szCs w:val="18"/>
+          <w:highlight w:val="white"/>
+        </w:rPr>
+        <w:t>List</w:t>
+      </w:r>
+      <w:proofErr w:type="spellEnd"/>
+      <w:r>
+        <w:rPr>
+          <w:rFonts w:ascii="Courier New" w:eastAsiaTheme="minorHAnsi" w:hAnsi="Courier New" w:cs="Courier New"/>
+          <w:sz w:val="18"/>
+          <w:szCs w:val="18"/>
+          <w:highlight w:val="white"/>
+        </w:rPr>
+        <w:t xml:space="preserve">&lt;Funcionalidad&gt; </w:t>
+      </w:r>
+      <w:proofErr w:type="spellStart"/>
+      <w:proofErr w:type="gramStart"/>
+      <w:r>
+        <w:rPr>
+          <w:rFonts w:ascii="Courier New" w:eastAsiaTheme="minorHAnsi" w:hAnsi="Courier New" w:cs="Courier New"/>
+          <w:sz w:val="18"/>
+          <w:szCs w:val="18"/>
+          <w:highlight w:val="white"/>
+        </w:rPr>
+        <w:t>obtenerFuncionalidades</w:t>
+      </w:r>
+      <w:proofErr w:type="spellEnd"/>
+      <w:r>
+        <w:rPr>
+          <w:rFonts w:ascii="Courier New" w:eastAsiaTheme="minorHAnsi" w:hAnsi="Courier New" w:cs="Courier New"/>
+          <w:sz w:val="18"/>
+          <w:szCs w:val="18"/>
+          <w:highlight w:val="white"/>
+        </w:rPr>
+        <w:t>(</w:t>
+      </w:r>
+      <w:proofErr w:type="gramEnd"/>
+      <w:r>
+        <w:rPr>
+          <w:rFonts w:ascii="Courier New" w:eastAsiaTheme="minorHAnsi" w:hAnsi="Courier New" w:cs="Courier New"/>
+          <w:sz w:val="18"/>
+          <w:szCs w:val="18"/>
+          <w:highlight w:val="white"/>
+        </w:rPr>
+        <w:t>)</w:t>
+      </w:r>
+      <w:r>
+        <w:t xml:space="preserve">de la clase </w:t>
+      </w:r>
+      <w:proofErr w:type="spellStart"/>
+      <w:r>
+        <w:t>Funcionalidad.cs</w:t>
+      </w:r>
+      <w:proofErr w:type="spellEnd"/>
+      <w:r>
+        <w:rPr>
+          <w:rFonts w:ascii="Courier New" w:hAnsi="Courier New" w:cs="Courier New"/>
+          <w:sz w:val="18"/>
+          <w:szCs w:val="18"/>
+        </w:rPr>
+        <w:t>.</w:t>
+      </w:r>
+      <w:r>
+        <w:t xml:space="preserve"> </w:t>
+      </w:r>
+      <w:r>
+        <w:t>S</w:t>
+      </w:r>
+      <w:r>
+        <w:t xml:space="preserve">e realizan todas las validaciones solicitadas por el enunciado, y </w:t>
+      </w:r>
+      <w:r>
+        <w:t xml:space="preserve">se procede a realizar el guardado del mismo mediante el método </w:t>
+      </w:r>
+      <w:proofErr w:type="spellStart"/>
+      <w:r>
+        <w:rPr>
+          <w:rFonts w:ascii="Courier New" w:eastAsiaTheme="minorHAnsi" w:hAnsi="Courier New" w:cs="Courier New"/>
+          <w:sz w:val="18"/>
+          <w:szCs w:val="18"/>
+          <w:highlight w:val="white"/>
+        </w:rPr>
+        <w:t>public</w:t>
+      </w:r>
+      <w:proofErr w:type="spellEnd"/>
+      <w:r>
+        <w:rPr>
+          <w:rFonts w:ascii="Courier New" w:eastAsiaTheme="minorHAnsi" w:hAnsi="Courier New" w:cs="Courier New"/>
+          <w:sz w:val="18"/>
+          <w:szCs w:val="18"/>
+          <w:highlight w:val="white"/>
+        </w:rPr>
+        <w:t xml:space="preserve"> </w:t>
+      </w:r>
+      <w:proofErr w:type="spellStart"/>
+      <w:r>
+        <w:rPr>
+          <w:rFonts w:ascii="Courier New" w:eastAsiaTheme="minorHAnsi" w:hAnsi="Courier New" w:cs="Courier New"/>
+          <w:sz w:val="18"/>
+          <w:szCs w:val="18"/>
+          <w:highlight w:val="white"/>
+        </w:rPr>
+        <w:t>static</w:t>
+      </w:r>
+      <w:proofErr w:type="spellEnd"/>
+      <w:r>
+        <w:rPr>
+          <w:rFonts w:ascii="Courier New" w:eastAsiaTheme="minorHAnsi" w:hAnsi="Courier New" w:cs="Courier New"/>
+          <w:sz w:val="18"/>
+          <w:szCs w:val="18"/>
+          <w:highlight w:val="white"/>
+        </w:rPr>
+        <w:t xml:space="preserve"> </w:t>
+      </w:r>
+      <w:proofErr w:type="spellStart"/>
+      <w:r>
+        <w:rPr>
+          <w:rFonts w:ascii="Courier New" w:eastAsiaTheme="minorHAnsi" w:hAnsi="Courier New" w:cs="Courier New"/>
+          <w:sz w:val="18"/>
+          <w:szCs w:val="18"/>
+          <w:highlight w:val="white"/>
+        </w:rPr>
+        <w:t>int</w:t>
+      </w:r>
+      <w:proofErr w:type="spellEnd"/>
+      <w:r>
+        <w:rPr>
+          <w:rFonts w:ascii="Courier New" w:eastAsiaTheme="minorHAnsi" w:hAnsi="Courier New" w:cs="Courier New"/>
+          <w:sz w:val="18"/>
+          <w:szCs w:val="18"/>
+          <w:highlight w:val="white"/>
+        </w:rPr>
+        <w:t xml:space="preserve"> </w:t>
+      </w:r>
+      <w:proofErr w:type="spellStart"/>
+      <w:proofErr w:type="gramStart"/>
+      <w:r>
+        <w:rPr>
+          <w:rFonts w:ascii="Courier New" w:eastAsiaTheme="minorHAnsi" w:hAnsi="Courier New" w:cs="Courier New"/>
+          <w:sz w:val="18"/>
+          <w:szCs w:val="18"/>
+          <w:highlight w:val="white"/>
+        </w:rPr>
+        <w:t>insertarRol</w:t>
+      </w:r>
+      <w:proofErr w:type="spellEnd"/>
+      <w:r>
+        <w:rPr>
+          <w:rFonts w:ascii="Courier New" w:eastAsiaTheme="minorHAnsi" w:hAnsi="Courier New" w:cs="Courier New"/>
+          <w:sz w:val="18"/>
+          <w:szCs w:val="18"/>
+          <w:highlight w:val="white"/>
+        </w:rPr>
+        <w:t>(</w:t>
+      </w:r>
+      <w:proofErr w:type="spellStart"/>
+      <w:proofErr w:type="gramEnd"/>
+      <w:r>
+        <w:rPr>
+          <w:rFonts w:ascii="Courier New" w:eastAsiaTheme="minorHAnsi" w:hAnsi="Courier New" w:cs="Courier New"/>
+          <w:sz w:val="18"/>
+          <w:szCs w:val="18"/>
+          <w:highlight w:val="white"/>
+        </w:rPr>
+        <w:t>string</w:t>
+      </w:r>
+      <w:proofErr w:type="spellEnd"/>
+      <w:r>
+        <w:rPr>
+          <w:rFonts w:ascii="Courier New" w:eastAsiaTheme="minorHAnsi" w:hAnsi="Courier New" w:cs="Courier New"/>
+          <w:sz w:val="18"/>
+          <w:szCs w:val="18"/>
+          <w:highlight w:val="white"/>
+        </w:rPr>
+        <w:t xml:space="preserve"> </w:t>
+      </w:r>
+      <w:proofErr w:type="spellStart"/>
+      <w:r>
+        <w:rPr>
+          <w:rFonts w:ascii="Courier New" w:eastAsiaTheme="minorHAnsi" w:hAnsi="Courier New" w:cs="Courier New"/>
+          <w:sz w:val="18"/>
+          <w:szCs w:val="18"/>
+          <w:highlight w:val="white"/>
+        </w:rPr>
+        <w:t>nombreRol</w:t>
+      </w:r>
+      <w:proofErr w:type="spellEnd"/>
+      <w:r>
+        <w:rPr>
+          <w:rFonts w:ascii="Courier New" w:eastAsiaTheme="minorHAnsi" w:hAnsi="Courier New" w:cs="Courier New"/>
+          <w:sz w:val="18"/>
+          <w:szCs w:val="18"/>
+          <w:highlight w:val="white"/>
+        </w:rPr>
+        <w:t>)</w:t>
+      </w:r>
+      <w:r>
+        <w:t xml:space="preserve"> </w:t>
+      </w:r>
+      <w:r>
+        <w:t xml:space="preserve">de la clase </w:t>
+      </w:r>
+      <w:proofErr w:type="spellStart"/>
+      <w:r>
+        <w:t>Rol.cs</w:t>
+      </w:r>
+      <w:proofErr w:type="spellEnd"/>
+      <w:r>
+        <w:t xml:space="preserve"> y </w:t>
+      </w:r>
+      <w:r>
+        <w:t xml:space="preserve">luego </w:t>
+      </w:r>
+      <w:r>
+        <w:t xml:space="preserve">al método </w:t>
+      </w:r>
+      <w:proofErr w:type="spellStart"/>
+      <w:r>
+        <w:rPr>
+          <w:rFonts w:ascii="Courier New" w:eastAsiaTheme="minorHAnsi" w:hAnsi="Courier New" w:cs="Courier New"/>
+          <w:sz w:val="18"/>
+          <w:szCs w:val="18"/>
+          <w:highlight w:val="white"/>
+        </w:rPr>
+        <w:t>public</w:t>
+      </w:r>
+      <w:proofErr w:type="spellEnd"/>
+      <w:r>
+        <w:rPr>
+          <w:rFonts w:ascii="Courier New" w:eastAsiaTheme="minorHAnsi" w:hAnsi="Courier New" w:cs="Courier New"/>
+          <w:sz w:val="18"/>
+          <w:szCs w:val="18"/>
+          <w:highlight w:val="white"/>
+        </w:rPr>
+        <w:t xml:space="preserve"> </w:t>
+      </w:r>
+      <w:proofErr w:type="spellStart"/>
+      <w:r>
+        <w:rPr>
+          <w:rFonts w:ascii="Courier New" w:eastAsiaTheme="minorHAnsi" w:hAnsi="Courier New" w:cs="Courier New"/>
+          <w:sz w:val="18"/>
+          <w:szCs w:val="18"/>
+          <w:highlight w:val="white"/>
+        </w:rPr>
+        <w:t>static</w:t>
+      </w:r>
+      <w:proofErr w:type="spellEnd"/>
+      <w:r>
+        <w:rPr>
+          <w:rFonts w:ascii="Courier New" w:eastAsiaTheme="minorHAnsi" w:hAnsi="Courier New" w:cs="Courier New"/>
+          <w:sz w:val="18"/>
+          <w:szCs w:val="18"/>
+          <w:highlight w:val="white"/>
+        </w:rPr>
+        <w:t xml:space="preserve"> </w:t>
+      </w:r>
+      <w:proofErr w:type="spellStart"/>
+      <w:r>
+        <w:rPr>
+          <w:rFonts w:ascii="Courier New" w:eastAsiaTheme="minorHAnsi" w:hAnsi="Courier New" w:cs="Courier New"/>
+          <w:sz w:val="18"/>
+          <w:szCs w:val="18"/>
+          <w:highlight w:val="white"/>
+        </w:rPr>
+        <w:t>void</w:t>
+      </w:r>
+      <w:proofErr w:type="spellEnd"/>
+      <w:r>
+        <w:rPr>
+          <w:rFonts w:ascii="Courier New" w:eastAsiaTheme="minorHAnsi" w:hAnsi="Courier New" w:cs="Courier New"/>
+          <w:sz w:val="18"/>
+          <w:szCs w:val="18"/>
+          <w:highlight w:val="white"/>
+        </w:rPr>
+        <w:t xml:space="preserve"> </w:t>
+      </w:r>
+      <w:proofErr w:type="spellStart"/>
+      <w:r>
+        <w:rPr>
+          <w:rFonts w:ascii="Courier New" w:eastAsiaTheme="minorHAnsi" w:hAnsi="Courier New" w:cs="Courier New"/>
+          <w:sz w:val="18"/>
+          <w:szCs w:val="18"/>
+          <w:highlight w:val="white"/>
+        </w:rPr>
+        <w:t>insertarFuncxRol</w:t>
+      </w:r>
+      <w:proofErr w:type="spellEnd"/>
+      <w:r>
+        <w:rPr>
+          <w:rFonts w:ascii="Courier New" w:eastAsiaTheme="minorHAnsi" w:hAnsi="Courier New" w:cs="Courier New"/>
+          <w:sz w:val="18"/>
+          <w:szCs w:val="18"/>
+          <w:highlight w:val="white"/>
+        </w:rPr>
+        <w:t>(</w:t>
+      </w:r>
+      <w:proofErr w:type="spellStart"/>
+      <w:r>
+        <w:rPr>
+          <w:rFonts w:ascii="Courier New" w:eastAsiaTheme="minorHAnsi" w:hAnsi="Courier New" w:cs="Courier New"/>
+          <w:sz w:val="18"/>
+          <w:szCs w:val="18"/>
+          <w:highlight w:val="white"/>
+        </w:rPr>
+        <w:t>int</w:t>
+      </w:r>
+      <w:proofErr w:type="spellEnd"/>
+      <w:r>
+        <w:rPr>
+          <w:rFonts w:ascii="Courier New" w:eastAsiaTheme="minorHAnsi" w:hAnsi="Courier New" w:cs="Courier New"/>
+          <w:sz w:val="18"/>
+          <w:szCs w:val="18"/>
+          <w:highlight w:val="white"/>
+        </w:rPr>
+        <w:t xml:space="preserve"> </w:t>
+      </w:r>
+      <w:proofErr w:type="spellStart"/>
+      <w:r>
+        <w:rPr>
+          <w:rFonts w:ascii="Courier New" w:eastAsiaTheme="minorHAnsi" w:hAnsi="Courier New" w:cs="Courier New"/>
+          <w:sz w:val="18"/>
+          <w:szCs w:val="18"/>
+          <w:highlight w:val="white"/>
+        </w:rPr>
+        <w:t>idRol,int</w:t>
+      </w:r>
+      <w:proofErr w:type="spellEnd"/>
+      <w:r>
+        <w:rPr>
+          <w:rFonts w:ascii="Courier New" w:eastAsiaTheme="minorHAnsi" w:hAnsi="Courier New" w:cs="Courier New"/>
+          <w:sz w:val="18"/>
+          <w:szCs w:val="18"/>
+          <w:highlight w:val="white"/>
+        </w:rPr>
+        <w:t xml:space="preserve"> </w:t>
+      </w:r>
+      <w:proofErr w:type="spellStart"/>
+      <w:r>
+        <w:rPr>
+          <w:rFonts w:ascii="Courier New" w:eastAsiaTheme="minorHAnsi" w:hAnsi="Courier New" w:cs="Courier New"/>
+          <w:sz w:val="18"/>
+          <w:szCs w:val="18"/>
+          <w:highlight w:val="white"/>
+        </w:rPr>
+        <w:t>idFuncionalidad</w:t>
+      </w:r>
+      <w:proofErr w:type="spellEnd"/>
+      <w:r>
+        <w:rPr>
+          <w:rFonts w:ascii="Courier New" w:eastAsiaTheme="minorHAnsi" w:hAnsi="Courier New" w:cs="Courier New"/>
+          <w:sz w:val="18"/>
+          <w:szCs w:val="18"/>
+          <w:highlight w:val="white"/>
+        </w:rPr>
+        <w:t>)</w:t>
+      </w:r>
+      <w:r>
+        <w:rPr>
+          <w:rFonts w:ascii="Courier New" w:eastAsiaTheme="minorHAnsi" w:hAnsi="Courier New" w:cs="Courier New"/>
+          <w:sz w:val="18"/>
+          <w:szCs w:val="18"/>
+        </w:rPr>
+        <w:t xml:space="preserve"> </w:t>
+      </w:r>
+      <w:r>
+        <w:t xml:space="preserve">de la clase </w:t>
+      </w:r>
+      <w:proofErr w:type="spellStart"/>
+      <w:r>
+        <w:t>Funcionalidad</w:t>
+      </w:r>
+      <w:r>
+        <w:t>.cs</w:t>
+      </w:r>
+      <w:proofErr w:type="spellEnd"/>
+      <w:r>
+        <w:t>.</w:t>
+      </w:r>
+    </w:p>
+    <w:p>
+      <w:pPr>
+        <w:pStyle w:val="Ttulo2"/>
+      </w:pPr>
+      <w:proofErr w:type="spellStart"/>
+      <w:r>
+        <w:t>BajaRol</w:t>
+      </w:r>
+      <w:r>
+        <w:t>.cs</w:t>
+      </w:r>
+      <w:proofErr w:type="spellEnd"/>
+    </w:p>
+    <w:p>
+      <w:r>
+        <w:t>Aquí se muestra un combo desplegable con todos los roles</w:t>
+      </w:r>
+      <w:r>
+        <w:t xml:space="preserve"> existentes que se encuentren habilitados</w:t>
+      </w:r>
+      <w:r>
+        <w:t>.</w:t>
+      </w:r>
+    </w:p>
+    <w:p>
+      <w:pPr>
+        <w:rPr>
+          <w:rFonts w:ascii="Courier New" w:hAnsi="Courier New" w:cs="Courier New"/>
+          <w:sz w:val="18"/>
+          <w:szCs w:val="18"/>
+        </w:rPr>
+      </w:pPr>
+      <w:r>
+        <w:t xml:space="preserve">Los </w:t>
+      </w:r>
+      <w:r>
+        <w:t xml:space="preserve">mismos fueron obtenidos a través del método </w:t>
+      </w:r>
+      <w:proofErr w:type="spellStart"/>
+      <w:r>
+        <w:rPr>
+          <w:rFonts w:ascii="Courier New" w:eastAsiaTheme="minorHAnsi" w:hAnsi="Courier New" w:cs="Courier New"/>
+          <w:sz w:val="18"/>
+          <w:szCs w:val="19"/>
+          <w:highlight w:val="white"/>
+        </w:rPr>
+        <w:t>public</w:t>
+      </w:r>
+      <w:proofErr w:type="spellEnd"/>
+      <w:r>
+        <w:rPr>
+          <w:rFonts w:ascii="Courier New" w:eastAsiaTheme="minorHAnsi" w:hAnsi="Courier New" w:cs="Courier New"/>
+          <w:sz w:val="18"/>
+          <w:szCs w:val="19"/>
+          <w:highlight w:val="white"/>
+        </w:rPr>
+        <w:t xml:space="preserve"> </w:t>
+      </w:r>
+      <w:proofErr w:type="spellStart"/>
+      <w:r>
+        <w:rPr>
+          <w:rFonts w:ascii="Courier New" w:eastAsiaTheme="minorHAnsi" w:hAnsi="Courier New" w:cs="Courier New"/>
+          <w:sz w:val="18"/>
+          <w:szCs w:val="19"/>
+          <w:highlight w:val="white"/>
+        </w:rPr>
+        <w:t>static</w:t>
+      </w:r>
+      <w:proofErr w:type="spellEnd"/>
+      <w:r>
+        <w:rPr>
+          <w:rFonts w:ascii="Courier New" w:eastAsiaTheme="minorHAnsi" w:hAnsi="Courier New" w:cs="Courier New"/>
+          <w:sz w:val="18"/>
+          <w:szCs w:val="19"/>
+          <w:highlight w:val="white"/>
+        </w:rPr>
+        <w:t xml:space="preserve"> </w:t>
+      </w:r>
+      <w:proofErr w:type="spellStart"/>
+      <w:r>
+        <w:rPr>
+          <w:rFonts w:ascii="Courier New" w:eastAsiaTheme="minorHAnsi" w:hAnsi="Courier New" w:cs="Courier New"/>
+          <w:sz w:val="18"/>
+          <w:szCs w:val="19"/>
+          <w:highlight w:val="white"/>
+        </w:rPr>
+        <w:t>List</w:t>
+      </w:r>
+      <w:proofErr w:type="spellEnd"/>
+      <w:r>
+        <w:rPr>
+          <w:rFonts w:ascii="Courier New" w:eastAsiaTheme="minorHAnsi" w:hAnsi="Courier New" w:cs="Courier New"/>
+          <w:sz w:val="18"/>
+          <w:szCs w:val="19"/>
+          <w:highlight w:val="white"/>
+        </w:rPr>
+        <w:t xml:space="preserve">&lt;Rol&gt; </w:t>
+      </w:r>
+      <w:proofErr w:type="spellStart"/>
+      <w:proofErr w:type="gramStart"/>
+      <w:r>
+        <w:rPr>
+          <w:rFonts w:ascii="Courier New" w:eastAsiaTheme="minorHAnsi" w:hAnsi="Courier New" w:cs="Courier New"/>
+          <w:sz w:val="18"/>
+          <w:szCs w:val="19"/>
+          <w:highlight w:val="white"/>
+        </w:rPr>
+        <w:t>obtenerRoles</w:t>
+      </w:r>
+      <w:proofErr w:type="spellEnd"/>
+      <w:r>
+        <w:rPr>
+          <w:rFonts w:ascii="Courier New" w:eastAsiaTheme="minorHAnsi" w:hAnsi="Courier New" w:cs="Courier New"/>
+          <w:sz w:val="18"/>
+          <w:szCs w:val="19"/>
+          <w:highlight w:val="white"/>
+        </w:rPr>
+        <w:t>(</w:t>
+      </w:r>
+      <w:proofErr w:type="gramEnd"/>
+      <w:r>
+        <w:rPr>
+          <w:rFonts w:ascii="Courier New" w:eastAsiaTheme="minorHAnsi" w:hAnsi="Courier New" w:cs="Courier New"/>
+          <w:sz w:val="18"/>
+          <w:szCs w:val="19"/>
+          <w:highlight w:val="white"/>
+        </w:rPr>
+        <w:t>)</w:t>
+      </w:r>
+      <w:r>
+        <w:t xml:space="preserve">de la clase </w:t>
+      </w:r>
+      <w:proofErr w:type="spellStart"/>
+      <w:r>
+        <w:t>Rol</w:t>
+      </w:r>
+      <w:r>
+        <w:t>.cs</w:t>
+      </w:r>
+      <w:proofErr w:type="spellEnd"/>
+      <w:r>
+        <w:t>.</w:t>
+      </w:r>
+      <w:r>
+        <w:t xml:space="preserve"> Una vez seleccionado un rol y dado de baja a través del formulario, se llamará al método</w:t>
+      </w:r>
+      <w:r>
+        <w:rPr>
+          <w:rFonts w:ascii="Consolas" w:eastAsiaTheme="minorHAnsi" w:hAnsi="Consolas" w:cs="Consolas"/>
+          <w:color w:val="0000FF"/>
+          <w:sz w:val="19"/>
+          <w:szCs w:val="19"/>
+          <w:highlight w:val="white"/>
+        </w:rPr>
+        <w:t xml:space="preserve"> </w:t>
+      </w:r>
+      <w:proofErr w:type="spellStart"/>
+      <w:r>
+        <w:rPr>
+          <w:rFonts w:ascii="Courier New" w:eastAsiaTheme="minorHAnsi" w:hAnsi="Courier New" w:cs="Courier New"/>
+          <w:sz w:val="18"/>
+          <w:szCs w:val="18"/>
+          <w:highlight w:val="white"/>
+        </w:rPr>
+        <w:t>public</w:t>
+      </w:r>
+      <w:proofErr w:type="spellEnd"/>
+      <w:r>
+        <w:rPr>
+          <w:rFonts w:ascii="Courier New" w:eastAsiaTheme="minorHAnsi" w:hAnsi="Courier New" w:cs="Courier New"/>
+          <w:sz w:val="18"/>
+          <w:szCs w:val="18"/>
+          <w:highlight w:val="white"/>
+        </w:rPr>
+        <w:t xml:space="preserve"> </w:t>
+      </w:r>
+      <w:proofErr w:type="spellStart"/>
+      <w:r>
+        <w:rPr>
+          <w:rFonts w:ascii="Courier New" w:eastAsiaTheme="minorHAnsi" w:hAnsi="Courier New" w:cs="Courier New"/>
+          <w:sz w:val="18"/>
+          <w:szCs w:val="18"/>
+          <w:highlight w:val="white"/>
+        </w:rPr>
+        <w:t>static</w:t>
+      </w:r>
+      <w:proofErr w:type="spellEnd"/>
+      <w:r>
+        <w:rPr>
+          <w:rFonts w:ascii="Courier New" w:eastAsiaTheme="minorHAnsi" w:hAnsi="Courier New" w:cs="Courier New"/>
+          <w:sz w:val="18"/>
+          <w:szCs w:val="18"/>
+          <w:highlight w:val="white"/>
+        </w:rPr>
+        <w:t xml:space="preserve"> </w:t>
+      </w:r>
+      <w:proofErr w:type="spellStart"/>
+      <w:r>
+        <w:rPr>
+          <w:rFonts w:ascii="Courier New" w:eastAsiaTheme="minorHAnsi" w:hAnsi="Courier New" w:cs="Courier New"/>
+          <w:sz w:val="18"/>
+          <w:szCs w:val="18"/>
+          <w:highlight w:val="white"/>
+        </w:rPr>
+        <w:t>void</w:t>
+      </w:r>
+      <w:proofErr w:type="spellEnd"/>
+      <w:r>
+        <w:rPr>
+          <w:rFonts w:ascii="Courier New" w:eastAsiaTheme="minorHAnsi" w:hAnsi="Courier New" w:cs="Courier New"/>
+          <w:sz w:val="18"/>
+          <w:szCs w:val="18"/>
+          <w:highlight w:val="white"/>
+        </w:rPr>
+        <w:t xml:space="preserve"> </w:t>
+      </w:r>
+      <w:proofErr w:type="spellStart"/>
+      <w:proofErr w:type="gramStart"/>
+      <w:r>
+        <w:rPr>
+          <w:rFonts w:ascii="Courier New" w:eastAsiaTheme="minorHAnsi" w:hAnsi="Courier New" w:cs="Courier New"/>
+          <w:sz w:val="18"/>
+          <w:szCs w:val="18"/>
+          <w:highlight w:val="white"/>
+        </w:rPr>
+        <w:t>eliminarRol</w:t>
+      </w:r>
+      <w:proofErr w:type="spellEnd"/>
+      <w:r>
+        <w:rPr>
+          <w:rFonts w:ascii="Courier New" w:eastAsiaTheme="minorHAnsi" w:hAnsi="Courier New" w:cs="Courier New"/>
+          <w:sz w:val="18"/>
+          <w:szCs w:val="18"/>
+          <w:highlight w:val="white"/>
+        </w:rPr>
+        <w:t>(</w:t>
+      </w:r>
+      <w:proofErr w:type="spellStart"/>
+      <w:proofErr w:type="gramEnd"/>
+      <w:r>
+        <w:rPr>
+          <w:rFonts w:ascii="Courier New" w:eastAsiaTheme="minorHAnsi" w:hAnsi="Courier New" w:cs="Courier New"/>
+          <w:sz w:val="18"/>
+          <w:szCs w:val="18"/>
+          <w:highlight w:val="white"/>
+        </w:rPr>
+        <w:t>int</w:t>
+      </w:r>
+      <w:proofErr w:type="spellEnd"/>
+      <w:r>
+        <w:rPr>
+          <w:rFonts w:ascii="Courier New" w:eastAsiaTheme="minorHAnsi" w:hAnsi="Courier New" w:cs="Courier New"/>
+          <w:sz w:val="18"/>
+          <w:szCs w:val="18"/>
+          <w:highlight w:val="white"/>
+        </w:rPr>
+        <w:t xml:space="preserve"> </w:t>
+      </w:r>
+      <w:proofErr w:type="spellStart"/>
+      <w:r>
+        <w:rPr>
+          <w:rFonts w:ascii="Courier New" w:eastAsiaTheme="minorHAnsi" w:hAnsi="Courier New" w:cs="Courier New"/>
+          <w:sz w:val="18"/>
+          <w:szCs w:val="18"/>
+          <w:highlight w:val="white"/>
+        </w:rPr>
+        <w:t>rolId</w:t>
+      </w:r>
+      <w:proofErr w:type="spellEnd"/>
+      <w:r>
+        <w:rPr>
+          <w:rFonts w:ascii="Courier New" w:eastAsiaTheme="minorHAnsi" w:hAnsi="Courier New" w:cs="Courier New"/>
+          <w:sz w:val="18"/>
+          <w:szCs w:val="18"/>
+          <w:highlight w:val="white"/>
+        </w:rPr>
+        <w:t>)</w:t>
+      </w:r>
+      <w:r>
+        <w:rPr>
+          <w:rFonts w:ascii="Courier New" w:eastAsiaTheme="minorHAnsi" w:hAnsi="Courier New" w:cs="Courier New"/>
+          <w:sz w:val="18"/>
+          <w:szCs w:val="18"/>
+        </w:rPr>
+        <w:t xml:space="preserve"> </w:t>
+      </w:r>
+      <w:r>
+        <w:t>perteneciente a la misma clase.</w:t>
+      </w:r>
+    </w:p>
+    <w:p>
+      <w:pPr>
+        <w:pStyle w:val="Ttulo2"/>
+      </w:pPr>
+      <w:proofErr w:type="spellStart"/>
+      <w:r>
+        <w:t>Editar</w:t>
+      </w:r>
+      <w:r>
+        <w:t>Rol</w:t>
+      </w:r>
+      <w:r>
+        <w:t>.cs</w:t>
+      </w:r>
+      <w:proofErr w:type="spellEnd"/>
+    </w:p>
+    <w:p>
+      <w:r>
+        <w:t>Aquí se muestra un combo desplegable con todos los roles</w:t>
+      </w:r>
+      <w:r>
+        <w:t xml:space="preserve"> existentes (con el mismo método utilizado en el formulario </w:t>
+      </w:r>
+      <w:proofErr w:type="spellStart"/>
+      <w:r>
+        <w:t>BajaRol.cs</w:t>
+      </w:r>
+      <w:proofErr w:type="spellEnd"/>
+      <w:r>
+        <w:t>)</w:t>
+      </w:r>
+      <w:r>
+        <w:t>.</w:t>
+      </w:r>
+      <w:r>
+        <w:t xml:space="preserve"> Al ser seleccionado uno, se habilitan los campos para ser editado y se permite eliminar o agregar nuevas funcionalidades asociadas que fueron obtenidas por el método </w:t>
+      </w:r>
+      <w:proofErr w:type="spellStart"/>
+      <w:r>
+        <w:rPr>
+          <w:rFonts w:ascii="Courier New" w:eastAsiaTheme="minorHAnsi" w:hAnsi="Courier New" w:cs="Courier New"/>
+          <w:sz w:val="18"/>
+          <w:szCs w:val="18"/>
+          <w:highlight w:val="white"/>
+        </w:rPr>
+        <w:t>public</w:t>
+      </w:r>
+      <w:proofErr w:type="spellEnd"/>
+      <w:r>
+        <w:rPr>
+          <w:rFonts w:ascii="Courier New" w:eastAsiaTheme="minorHAnsi" w:hAnsi="Courier New" w:cs="Courier New"/>
+          <w:sz w:val="18"/>
+          <w:szCs w:val="18"/>
+          <w:highlight w:val="white"/>
+        </w:rPr>
+        <w:t xml:space="preserve"> </w:t>
+      </w:r>
+      <w:proofErr w:type="spellStart"/>
+      <w:r>
+        <w:rPr>
+          <w:rFonts w:ascii="Courier New" w:eastAsiaTheme="minorHAnsi" w:hAnsi="Courier New" w:cs="Courier New"/>
+          <w:sz w:val="18"/>
+          <w:szCs w:val="18"/>
+          <w:highlight w:val="white"/>
+        </w:rPr>
+        <w:t>static</w:t>
+      </w:r>
+      <w:proofErr w:type="spellEnd"/>
+      <w:r>
+        <w:rPr>
+          <w:rFonts w:ascii="Courier New" w:eastAsiaTheme="minorHAnsi" w:hAnsi="Courier New" w:cs="Courier New"/>
+          <w:sz w:val="18"/>
+          <w:szCs w:val="18"/>
+          <w:highlight w:val="white"/>
+        </w:rPr>
+        <w:t xml:space="preserve"> </w:t>
+      </w:r>
+      <w:proofErr w:type="spellStart"/>
+      <w:r>
+        <w:rPr>
+          <w:rFonts w:ascii="Courier New" w:eastAsiaTheme="minorHAnsi" w:hAnsi="Courier New" w:cs="Courier New"/>
+          <w:sz w:val="18"/>
+          <w:szCs w:val="18"/>
+          <w:highlight w:val="white"/>
+        </w:rPr>
+        <w:t>List</w:t>
+      </w:r>
+      <w:proofErr w:type="spellEnd"/>
+      <w:r>
+        <w:rPr>
+          <w:rFonts w:ascii="Courier New" w:eastAsiaTheme="minorHAnsi" w:hAnsi="Courier New" w:cs="Courier New"/>
+          <w:sz w:val="18"/>
+          <w:szCs w:val="18"/>
+          <w:highlight w:val="white"/>
+        </w:rPr>
+        <w:t xml:space="preserve">&lt;Funcionalidad&gt; </w:t>
+      </w:r>
+      <w:proofErr w:type="spellStart"/>
+      <w:proofErr w:type="gramStart"/>
+      <w:r>
+        <w:rPr>
+          <w:rFonts w:ascii="Courier New" w:eastAsiaTheme="minorHAnsi" w:hAnsi="Courier New" w:cs="Courier New"/>
+          <w:sz w:val="18"/>
+          <w:szCs w:val="18"/>
+          <w:highlight w:val="white"/>
+        </w:rPr>
+        <w:t>obtenerFuncxRol</w:t>
+      </w:r>
+      <w:proofErr w:type="spellEnd"/>
+      <w:r>
+        <w:rPr>
+          <w:rFonts w:ascii="Courier New" w:eastAsiaTheme="minorHAnsi" w:hAnsi="Courier New" w:cs="Courier New"/>
+          <w:sz w:val="18"/>
+          <w:szCs w:val="18"/>
+          <w:highlight w:val="white"/>
+        </w:rPr>
+        <w:t>(</w:t>
+      </w:r>
+      <w:proofErr w:type="spellStart"/>
+      <w:proofErr w:type="gramEnd"/>
+      <w:r>
+        <w:rPr>
+          <w:rFonts w:ascii="Courier New" w:eastAsiaTheme="minorHAnsi" w:hAnsi="Courier New" w:cs="Courier New"/>
+          <w:sz w:val="18"/>
+          <w:szCs w:val="18"/>
+          <w:highlight w:val="white"/>
+        </w:rPr>
+        <w:t>int</w:t>
+      </w:r>
+      <w:proofErr w:type="spellEnd"/>
+      <w:r>
+        <w:rPr>
+          <w:rFonts w:ascii="Courier New" w:eastAsiaTheme="minorHAnsi" w:hAnsi="Courier New" w:cs="Courier New"/>
+          <w:sz w:val="18"/>
+          <w:szCs w:val="18"/>
+          <w:highlight w:val="white"/>
+        </w:rPr>
+        <w:t xml:space="preserve"> </w:t>
+      </w:r>
+      <w:proofErr w:type="spellStart"/>
+      <w:r>
+        <w:rPr>
+          <w:rFonts w:ascii="Courier New" w:eastAsiaTheme="minorHAnsi" w:hAnsi="Courier New" w:cs="Courier New"/>
+          <w:sz w:val="18"/>
+          <w:szCs w:val="18"/>
+          <w:highlight w:val="white"/>
+        </w:rPr>
+        <w:t>idRol</w:t>
+      </w:r>
+      <w:proofErr w:type="spellEnd"/>
+      <w:r>
+        <w:rPr>
+          <w:rFonts w:ascii="Courier New" w:eastAsiaTheme="minorHAnsi" w:hAnsi="Courier New" w:cs="Courier New"/>
+          <w:sz w:val="18"/>
+          <w:szCs w:val="18"/>
+          <w:highlight w:val="white"/>
+        </w:rPr>
+        <w:t>)</w:t>
+      </w:r>
+      <w:r>
+        <w:t xml:space="preserve">de la clase </w:t>
+      </w:r>
+      <w:proofErr w:type="spellStart"/>
+      <w:r>
+        <w:t>Funcionalidad.cs</w:t>
+      </w:r>
+      <w:proofErr w:type="spellEnd"/>
+      <w:r>
+        <w:t xml:space="preserve">, así como habilitar un rol que se encontraba deshabilitado. Para salvar la información del rol editado, se llamará al método </w:t>
+      </w:r>
+      <w:proofErr w:type="spellStart"/>
+      <w:r>
+        <w:rPr>
+          <w:rFonts w:ascii="Courier New" w:eastAsiaTheme="minorHAnsi" w:hAnsi="Courier New" w:cs="Courier New"/>
+          <w:sz w:val="18"/>
+          <w:szCs w:val="18"/>
+          <w:highlight w:val="white"/>
+        </w:rPr>
+        <w:t>public</w:t>
+      </w:r>
+      <w:proofErr w:type="spellEnd"/>
+      <w:r>
+        <w:rPr>
+          <w:rFonts w:ascii="Courier New" w:eastAsiaTheme="minorHAnsi" w:hAnsi="Courier New" w:cs="Courier New"/>
+          <w:sz w:val="18"/>
+          <w:szCs w:val="18"/>
+          <w:highlight w:val="white"/>
+        </w:rPr>
+        <w:t xml:space="preserve"> </w:t>
+      </w:r>
+      <w:proofErr w:type="spellStart"/>
+      <w:r>
+        <w:rPr>
+          <w:rFonts w:ascii="Courier New" w:eastAsiaTheme="minorHAnsi" w:hAnsi="Courier New" w:cs="Courier New"/>
+          <w:sz w:val="18"/>
+          <w:szCs w:val="18"/>
+          <w:highlight w:val="white"/>
+        </w:rPr>
+        <w:t>static</w:t>
+      </w:r>
+      <w:proofErr w:type="spellEnd"/>
+      <w:r>
+        <w:rPr>
+          <w:rFonts w:ascii="Courier New" w:eastAsiaTheme="minorHAnsi" w:hAnsi="Courier New" w:cs="Courier New"/>
+          <w:sz w:val="18"/>
+          <w:szCs w:val="18"/>
+          <w:highlight w:val="white"/>
+        </w:rPr>
+        <w:t xml:space="preserve"> </w:t>
+      </w:r>
+      <w:proofErr w:type="spellStart"/>
+      <w:r>
+        <w:rPr>
+          <w:rFonts w:ascii="Courier New" w:eastAsiaTheme="minorHAnsi" w:hAnsi="Courier New" w:cs="Courier New"/>
+          <w:sz w:val="18"/>
+          <w:szCs w:val="18"/>
+          <w:highlight w:val="white"/>
+        </w:rPr>
+        <w:t>void</w:t>
+      </w:r>
+      <w:proofErr w:type="spellEnd"/>
+      <w:r>
+        <w:rPr>
+          <w:rFonts w:ascii="Courier New" w:eastAsiaTheme="minorHAnsi" w:hAnsi="Courier New" w:cs="Courier New"/>
+          <w:sz w:val="18"/>
+          <w:szCs w:val="18"/>
+          <w:highlight w:val="white"/>
+        </w:rPr>
+        <w:t xml:space="preserve"> </w:t>
+      </w:r>
+      <w:proofErr w:type="spellStart"/>
+      <w:proofErr w:type="gramStart"/>
+      <w:r>
+        <w:rPr>
+          <w:rFonts w:ascii="Courier New" w:eastAsiaTheme="minorHAnsi" w:hAnsi="Courier New" w:cs="Courier New"/>
+          <w:sz w:val="18"/>
+          <w:szCs w:val="18"/>
+          <w:highlight w:val="white"/>
+        </w:rPr>
+        <w:t>editarRol</w:t>
+      </w:r>
+      <w:proofErr w:type="spellEnd"/>
+      <w:r>
+        <w:rPr>
+          <w:rFonts w:ascii="Courier New" w:eastAsiaTheme="minorHAnsi" w:hAnsi="Courier New" w:cs="Courier New"/>
+          <w:sz w:val="18"/>
+          <w:szCs w:val="18"/>
+          <w:highlight w:val="white"/>
+        </w:rPr>
+        <w:t>(</w:t>
+      </w:r>
+      <w:proofErr w:type="spellStart"/>
+      <w:proofErr w:type="gramEnd"/>
+      <w:r>
+        <w:rPr>
+          <w:rFonts w:ascii="Courier New" w:eastAsiaTheme="minorHAnsi" w:hAnsi="Courier New" w:cs="Courier New"/>
+          <w:sz w:val="18"/>
+          <w:szCs w:val="18"/>
+          <w:highlight w:val="white"/>
+        </w:rPr>
+        <w:t>int</w:t>
+      </w:r>
+      <w:proofErr w:type="spellEnd"/>
+      <w:r>
+        <w:rPr>
+          <w:rFonts w:ascii="Courier New" w:eastAsiaTheme="minorHAnsi" w:hAnsi="Courier New" w:cs="Courier New"/>
+          <w:sz w:val="18"/>
+          <w:szCs w:val="18"/>
+          <w:highlight w:val="white"/>
+        </w:rPr>
+        <w:t xml:space="preserve"> </w:t>
+      </w:r>
+      <w:proofErr w:type="spellStart"/>
+      <w:r>
+        <w:rPr>
+          <w:rFonts w:ascii="Courier New" w:eastAsiaTheme="minorHAnsi" w:hAnsi="Courier New" w:cs="Courier New"/>
+          <w:sz w:val="18"/>
+          <w:szCs w:val="18"/>
+          <w:highlight w:val="white"/>
+        </w:rPr>
+        <w:t>rolId</w:t>
+      </w:r>
+      <w:proofErr w:type="spellEnd"/>
+      <w:r>
+        <w:rPr>
+          <w:rFonts w:ascii="Courier New" w:eastAsiaTheme="minorHAnsi" w:hAnsi="Courier New" w:cs="Courier New"/>
+          <w:sz w:val="18"/>
+          <w:szCs w:val="18"/>
+          <w:highlight w:val="white"/>
+        </w:rPr>
+        <w:t xml:space="preserve">, </w:t>
+      </w:r>
+      <w:proofErr w:type="spellStart"/>
+      <w:r>
+        <w:rPr>
+          <w:rFonts w:ascii="Courier New" w:eastAsiaTheme="minorHAnsi" w:hAnsi="Courier New" w:cs="Courier New"/>
+          <w:sz w:val="18"/>
+          <w:szCs w:val="18"/>
+          <w:highlight w:val="white"/>
+        </w:rPr>
+        <w:t>string</w:t>
+      </w:r>
+      <w:proofErr w:type="spellEnd"/>
+      <w:r>
+        <w:rPr>
+          <w:rFonts w:ascii="Courier New" w:eastAsiaTheme="minorHAnsi" w:hAnsi="Courier New" w:cs="Courier New"/>
+          <w:sz w:val="18"/>
+          <w:szCs w:val="18"/>
+          <w:highlight w:val="white"/>
+        </w:rPr>
+        <w:t xml:space="preserve"> </w:t>
+      </w:r>
+      <w:proofErr w:type="spellStart"/>
+      <w:r>
+        <w:rPr>
+          <w:rFonts w:ascii="Courier New" w:eastAsiaTheme="minorHAnsi" w:hAnsi="Courier New" w:cs="Courier New"/>
+          <w:sz w:val="18"/>
+          <w:szCs w:val="18"/>
+          <w:highlight w:val="white"/>
+        </w:rPr>
+        <w:t>rolNombre</w:t>
+      </w:r>
+      <w:proofErr w:type="spellEnd"/>
+      <w:r>
+        <w:rPr>
+          <w:rFonts w:ascii="Courier New" w:eastAsiaTheme="minorHAnsi" w:hAnsi="Courier New" w:cs="Courier New"/>
+          <w:sz w:val="18"/>
+          <w:szCs w:val="18"/>
+          <w:highlight w:val="white"/>
+        </w:rPr>
+        <w:t xml:space="preserve">, </w:t>
+      </w:r>
+      <w:proofErr w:type="spellStart"/>
+      <w:r>
+        <w:rPr>
+          <w:rFonts w:ascii="Courier New" w:eastAsiaTheme="minorHAnsi" w:hAnsi="Courier New" w:cs="Courier New"/>
+          <w:sz w:val="18"/>
+          <w:szCs w:val="18"/>
+          <w:highlight w:val="white"/>
+        </w:rPr>
+        <w:t>int</w:t>
+      </w:r>
+      <w:proofErr w:type="spellEnd"/>
+      <w:r>
+        <w:rPr>
+          <w:rFonts w:ascii="Courier New" w:eastAsiaTheme="minorHAnsi" w:hAnsi="Courier New" w:cs="Courier New"/>
+          <w:sz w:val="18"/>
+          <w:szCs w:val="18"/>
+          <w:highlight w:val="white"/>
+        </w:rPr>
+        <w:t xml:space="preserve"> </w:t>
+      </w:r>
+      <w:proofErr w:type="spellStart"/>
+      <w:r>
+        <w:rPr>
+          <w:rFonts w:ascii="Courier New" w:eastAsiaTheme="minorHAnsi" w:hAnsi="Courier New" w:cs="Courier New"/>
+          <w:sz w:val="18"/>
+          <w:szCs w:val="18"/>
+          <w:highlight w:val="white"/>
+        </w:rPr>
+        <w:t>rolHabilitado</w:t>
+      </w:r>
+      <w:proofErr w:type="spellEnd"/>
+      <w:r>
+        <w:rPr>
+          <w:rFonts w:ascii="Courier New" w:eastAsiaTheme="minorHAnsi" w:hAnsi="Courier New" w:cs="Courier New"/>
+          <w:sz w:val="18"/>
+          <w:szCs w:val="18"/>
+          <w:highlight w:val="white"/>
+        </w:rPr>
+        <w:t>)</w:t>
+      </w:r>
+      <w:r>
+        <w:rPr>
+          <w:rFonts w:ascii="Consolas" w:eastAsiaTheme="minorHAnsi" w:hAnsi="Consolas" w:cs="Consolas"/>
+          <w:color w:val="000000"/>
+          <w:sz w:val="19"/>
+          <w:szCs w:val="19"/>
+        </w:rPr>
+        <w:t xml:space="preserve"> </w:t>
+      </w:r>
+      <w:r>
+        <w:t xml:space="preserve">de la clase </w:t>
+      </w:r>
+      <w:proofErr w:type="spellStart"/>
+      <w:r>
+        <w:t>Rol.cs</w:t>
+      </w:r>
+      <w:proofErr w:type="spellEnd"/>
+      <w:r>
+        <w:t xml:space="preserve">. </w:t>
+      </w:r>
+    </w:p>
+    <w:p/>
+    <w:p/>
+    <w:p>
+      <w:pPr>
+        <w:spacing w:after="160" w:line="259" w:lineRule="auto"/>
+        <w:contextualSpacing w:val="0"/>
+        <w:jc w:val="left"/>
+      </w:pPr>
+      <w:r>
+        <w:t xml:space="preserve">Para este caso de uso. Se utilizan los siguientes </w:t>
+      </w:r>
+      <w:proofErr w:type="spellStart"/>
+      <w:r>
+        <w:t>Stored</w:t>
+      </w:r>
+      <w:proofErr w:type="spellEnd"/>
+      <w:r>
+        <w:t xml:space="preserve"> </w:t>
+      </w:r>
+      <w:proofErr w:type="spellStart"/>
+      <w:r>
+        <w:t>Procedures</w:t>
+      </w:r>
+      <w:proofErr w:type="spellEnd"/>
+      <w:r>
+        <w:t>.</w:t>
+      </w:r>
+    </w:p>
+    <w:p>
+      <w:pPr>
+        <w:pStyle w:val="Cdigo"/>
+        <w:rPr>
+          <w:shd w:val="clear" w:color="auto" w:fill="FFFFFF"/>
+        </w:rPr>
+      </w:pPr>
+      <w:proofErr w:type="spellStart"/>
+      <w:r>
+        <w:rPr>
+          <w:shd w:val="clear" w:color="auto" w:fill="FFFFFF"/>
+        </w:rPr>
+        <w:t>LJDG.obtener_roles</w:t>
+      </w:r>
+      <w:proofErr w:type="spellEnd"/>
+    </w:p>
+    <w:p>
+      <w:pPr>
+        <w:pStyle w:val="Cdigo"/>
+        <w:rPr>
+          <w:shd w:val="clear" w:color="auto" w:fill="FFFFFF"/>
+        </w:rPr>
+      </w:pPr>
+      <w:proofErr w:type="spellStart"/>
+      <w:r>
+        <w:rPr>
+          <w:shd w:val="clear" w:color="auto" w:fill="FFFFFF"/>
+        </w:rPr>
+        <w:t>LJDG.</w:t>
+      </w:r>
+      <w:r>
+        <w:rPr>
+          <w:shd w:val="clear" w:color="auto" w:fill="FFFFFF"/>
+        </w:rPr>
+        <w:t>crear_rol</w:t>
+      </w:r>
+      <w:proofErr w:type="spellEnd"/>
+    </w:p>
+    <w:p>
+      <w:pPr>
+        <w:pStyle w:val="Cdigo"/>
+        <w:rPr>
+          <w:shd w:val="clear" w:color="auto" w:fill="FFFFFF"/>
+        </w:rPr>
+      </w:pPr>
+      <w:proofErr w:type="spellStart"/>
+      <w:r>
+        <w:rPr>
+          <w:shd w:val="clear" w:color="auto" w:fill="FFFFFF"/>
+        </w:rPr>
+        <w:t>LJDG.</w:t>
+      </w:r>
+      <w:r>
+        <w:rPr>
+          <w:shd w:val="clear" w:color="auto" w:fill="FFFFFF"/>
+        </w:rPr>
+        <w:t>editar_rol</w:t>
+      </w:r>
+      <w:proofErr w:type="spellEnd"/>
+    </w:p>
+    <w:p>
+      <w:pPr>
+        <w:pStyle w:val="Cdigo"/>
+        <w:rPr>
+          <w:shd w:val="clear" w:color="auto" w:fill="FFFFFF"/>
+        </w:rPr>
+      </w:pPr>
+      <w:proofErr w:type="spellStart"/>
+      <w:r>
+        <w:rPr>
+          <w:shd w:val="clear" w:color="auto" w:fill="FFFFFF"/>
+        </w:rPr>
+        <w:t>LJDG.</w:t>
+      </w:r>
+      <w:r>
+        <w:rPr>
+          <w:shd w:val="clear" w:color="auto" w:fill="FFFFFF"/>
+        </w:rPr>
+        <w:t>eliminar_rol</w:t>
+      </w:r>
+      <w:proofErr w:type="spellEnd"/>
+    </w:p>
+    <w:p>
+      <w:pPr>
+        <w:pStyle w:val="Cdigo"/>
+        <w:rPr>
+          <w:shd w:val="clear" w:color="auto" w:fill="FFFFFF"/>
+        </w:rPr>
+      </w:pPr>
+    </w:p>
+    <w:p>
+      <w:pPr>
+        <w:pStyle w:val="Cdigo"/>
+        <w:rPr>
+          <w:shd w:val="clear" w:color="auto" w:fill="FFFFFF"/>
+        </w:rPr>
+      </w:pPr>
+      <w:proofErr w:type="spellStart"/>
+      <w:r>
+        <w:rPr>
+          <w:shd w:val="clear" w:color="auto" w:fill="FFFFFF"/>
+        </w:rPr>
+        <w:t>LJDG.obtener_</w:t>
+      </w:r>
+      <w:r>
+        <w:rPr>
+          <w:shd w:val="clear" w:color="auto" w:fill="FFFFFF"/>
+        </w:rPr>
+        <w:t>funcionalidades</w:t>
+      </w:r>
+      <w:proofErr w:type="spellEnd"/>
+    </w:p>
+    <w:p>
+      <w:pPr>
+        <w:pStyle w:val="Cdigo"/>
+        <w:rPr>
+          <w:shd w:val="clear" w:color="auto" w:fill="FFFFFF"/>
+        </w:rPr>
+      </w:pPr>
+      <w:proofErr w:type="spellStart"/>
+      <w:r>
+        <w:rPr>
+          <w:shd w:val="clear" w:color="auto" w:fill="FFFFFF"/>
+        </w:rPr>
+        <w:t>LJDG.obtener_funcionalidades</w:t>
+      </w:r>
+      <w:r>
+        <w:rPr>
+          <w:shd w:val="clear" w:color="auto" w:fill="FFFFFF"/>
+        </w:rPr>
+        <w:t>xrol</w:t>
+      </w:r>
+      <w:proofErr w:type="spellEnd"/>
+    </w:p>
+    <w:p>
+      <w:pPr>
+        <w:pStyle w:val="Cdigo"/>
+      </w:pPr>
+      <w:proofErr w:type="spellStart"/>
+      <w:r>
+        <w:rPr>
+          <w:shd w:val="clear" w:color="auto" w:fill="FFFFFF"/>
+        </w:rPr>
+        <w:t>LJDG.crear_funcxrol</w:t>
+      </w:r>
+      <w:proofErr w:type="spellEnd"/>
+    </w:p>
+    <w:p>
+      <w:pPr>
+        <w:pStyle w:val="Cdigo"/>
+        <w:rPr>
+          <w:shd w:val="clear" w:color="auto" w:fill="FFFFFF"/>
+        </w:rPr>
+      </w:pPr>
+    </w:p>
+    <w:p>
+      <w:pPr>
+        <w:pStyle w:val="Cdigo"/>
+      </w:pPr>
+    </w:p>
+    <w:p>
+      <w:pPr>
+        <w:spacing w:after="160" w:line="259" w:lineRule="auto"/>
+        <w:contextualSpacing w:val="0"/>
+        <w:jc w:val="left"/>
+        <w:rPr>
+          <w:rFonts w:ascii="Courier New" w:hAnsi="Courier New"/>
+          <w:sz w:val="18"/>
+        </w:rPr>
+      </w:pPr>
+      <w:r>
+        <w:br w:type="page"/>
+      </w:r>
+    </w:p>
+    <w:p>
+      <w:pPr>
+        <w:pStyle w:val="Ttulo1"/>
+      </w:pPr>
+      <w:r>
+        <w:lastRenderedPageBreak/>
+        <w:t xml:space="preserve">ABM </w:t>
+      </w:r>
+      <w:r>
+        <w:t>Turno</w:t>
+      </w:r>
+    </w:p>
+    <w:p>
+      <w:pPr>
+        <w:spacing w:after="160" w:line="259" w:lineRule="auto"/>
+        <w:contextualSpacing w:val="0"/>
+        <w:jc w:val="left"/>
+      </w:pPr>
+      <w:r>
+        <w:t xml:space="preserve">Se utilizan tres formularios y la clase </w:t>
+      </w:r>
+      <w:proofErr w:type="spellStart"/>
+      <w:r>
+        <w:t>Turno</w:t>
+      </w:r>
+      <w:r>
+        <w:t>.cs</w:t>
+      </w:r>
+      <w:proofErr w:type="spellEnd"/>
+      <w:r>
+        <w:t>.</w:t>
+      </w:r>
+    </w:p>
+    <w:p>
+      <w:pPr>
+        <w:pStyle w:val="Ttulo2"/>
+      </w:pPr>
+      <w:proofErr w:type="spellStart"/>
+      <w:r>
+        <w:t>Alta</w:t>
+      </w:r>
+      <w:r>
+        <w:t>Turno</w:t>
+      </w:r>
+      <w:r>
+        <w:t>.cs</w:t>
+      </w:r>
+      <w:proofErr w:type="spellEnd"/>
+    </w:p>
+    <w:p>
+      <w:pPr>
+        <w:rPr>
+          <w:rFonts w:ascii="Courier New" w:hAnsi="Courier New" w:cs="Courier New"/>
+          <w:sz w:val="18"/>
+          <w:szCs w:val="18"/>
+        </w:rPr>
+      </w:pPr>
+      <w:r>
+        <w:t xml:space="preserve">Se recolectan todos los datos necesarios del </w:t>
+      </w:r>
+      <w:r>
+        <w:t>turno</w:t>
+      </w:r>
+      <w:r>
+        <w:rPr>
+          <w:rFonts w:ascii="Courier New" w:hAnsi="Courier New" w:cs="Courier New"/>
+          <w:sz w:val="18"/>
+          <w:szCs w:val="18"/>
+        </w:rPr>
+        <w:t>.</w:t>
+      </w:r>
+      <w:r>
+        <w:t xml:space="preserve"> </w:t>
+      </w:r>
+      <w:r>
+        <w:t xml:space="preserve">Se realizan todas las validaciones solicitadas por el enunciado, y se procede a realizar el guardado del mismo mediante el método </w:t>
+      </w:r>
+      <w:proofErr w:type="spellStart"/>
+      <w:r>
+        <w:rPr>
+          <w:rFonts w:ascii="Courier New" w:eastAsiaTheme="minorHAnsi" w:hAnsi="Courier New" w:cs="Courier New"/>
+          <w:sz w:val="18"/>
+          <w:szCs w:val="18"/>
+          <w:highlight w:val="white"/>
+        </w:rPr>
+        <w:t>public</w:t>
+      </w:r>
+      <w:proofErr w:type="spellEnd"/>
+      <w:r>
+        <w:rPr>
+          <w:rFonts w:ascii="Courier New" w:eastAsiaTheme="minorHAnsi" w:hAnsi="Courier New" w:cs="Courier New"/>
+          <w:sz w:val="18"/>
+          <w:szCs w:val="18"/>
+          <w:highlight w:val="white"/>
+        </w:rPr>
+        <w:t xml:space="preserve"> </w:t>
+      </w:r>
+      <w:proofErr w:type="spellStart"/>
+      <w:r>
+        <w:rPr>
+          <w:rFonts w:ascii="Courier New" w:eastAsiaTheme="minorHAnsi" w:hAnsi="Courier New" w:cs="Courier New"/>
+          <w:sz w:val="18"/>
+          <w:szCs w:val="18"/>
+          <w:highlight w:val="white"/>
+        </w:rPr>
+        <w:t>static</w:t>
+      </w:r>
+      <w:proofErr w:type="spellEnd"/>
+      <w:r>
+        <w:rPr>
+          <w:rFonts w:ascii="Courier New" w:eastAsiaTheme="minorHAnsi" w:hAnsi="Courier New" w:cs="Courier New"/>
+          <w:sz w:val="18"/>
+          <w:szCs w:val="18"/>
+          <w:highlight w:val="white"/>
+        </w:rPr>
+        <w:t xml:space="preserve"> </w:t>
+      </w:r>
+      <w:proofErr w:type="spellStart"/>
+      <w:r>
+        <w:rPr>
+          <w:rFonts w:ascii="Courier New" w:eastAsiaTheme="minorHAnsi" w:hAnsi="Courier New" w:cs="Courier New"/>
+          <w:sz w:val="18"/>
+          <w:szCs w:val="18"/>
+          <w:highlight w:val="white"/>
+        </w:rPr>
+        <w:t>int</w:t>
+      </w:r>
+      <w:proofErr w:type="spellEnd"/>
+      <w:r>
+        <w:rPr>
+          <w:rFonts w:ascii="Courier New" w:eastAsiaTheme="minorHAnsi" w:hAnsi="Courier New" w:cs="Courier New"/>
+          <w:sz w:val="18"/>
+          <w:szCs w:val="18"/>
+          <w:highlight w:val="white"/>
+        </w:rPr>
+        <w:t xml:space="preserve"> </w:t>
+      </w:r>
+      <w:proofErr w:type="spellStart"/>
+      <w:proofErr w:type="gramStart"/>
+      <w:r>
+        <w:rPr>
+          <w:rFonts w:ascii="Courier New" w:eastAsiaTheme="minorHAnsi" w:hAnsi="Courier New" w:cs="Courier New"/>
+          <w:sz w:val="18"/>
+          <w:szCs w:val="18"/>
+          <w:highlight w:val="white"/>
+        </w:rPr>
+        <w:t>insertarTurno</w:t>
+      </w:r>
+      <w:proofErr w:type="spellEnd"/>
+      <w:r>
+        <w:rPr>
+          <w:rFonts w:ascii="Courier New" w:eastAsiaTheme="minorHAnsi" w:hAnsi="Courier New" w:cs="Courier New"/>
+          <w:sz w:val="18"/>
+          <w:szCs w:val="18"/>
+          <w:highlight w:val="white"/>
+        </w:rPr>
+        <w:t>(</w:t>
+      </w:r>
+      <w:proofErr w:type="spellStart"/>
+      <w:proofErr w:type="gramEnd"/>
+      <w:r>
+        <w:rPr>
+          <w:rFonts w:ascii="Courier New" w:eastAsiaTheme="minorHAnsi" w:hAnsi="Courier New" w:cs="Courier New"/>
+          <w:sz w:val="18"/>
+          <w:szCs w:val="18"/>
+          <w:highlight w:val="white"/>
+        </w:rPr>
+        <w:t>string</w:t>
+      </w:r>
+      <w:proofErr w:type="spellEnd"/>
+      <w:r>
+        <w:rPr>
+          <w:rFonts w:ascii="Courier New" w:eastAsiaTheme="minorHAnsi" w:hAnsi="Courier New" w:cs="Courier New"/>
+          <w:sz w:val="18"/>
+          <w:szCs w:val="18"/>
+          <w:highlight w:val="white"/>
+        </w:rPr>
+        <w:t xml:space="preserve"> </w:t>
+      </w:r>
+      <w:proofErr w:type="spellStart"/>
+      <w:r>
+        <w:rPr>
+          <w:rFonts w:ascii="Courier New" w:eastAsiaTheme="minorHAnsi" w:hAnsi="Courier New" w:cs="Courier New"/>
+          <w:sz w:val="18"/>
+          <w:szCs w:val="18"/>
+          <w:highlight w:val="white"/>
+        </w:rPr>
+        <w:t>descripcion</w:t>
+      </w:r>
+      <w:proofErr w:type="spellEnd"/>
+      <w:r>
+        <w:rPr>
+          <w:rFonts w:ascii="Courier New" w:eastAsiaTheme="minorHAnsi" w:hAnsi="Courier New" w:cs="Courier New"/>
+          <w:sz w:val="18"/>
+          <w:szCs w:val="18"/>
+          <w:highlight w:val="white"/>
+        </w:rPr>
+        <w:t xml:space="preserve">, decimal </w:t>
+      </w:r>
+      <w:proofErr w:type="spellStart"/>
+      <w:r>
+        <w:rPr>
+          <w:rFonts w:ascii="Courier New" w:eastAsiaTheme="minorHAnsi" w:hAnsi="Courier New" w:cs="Courier New"/>
+          <w:sz w:val="18"/>
+          <w:szCs w:val="18"/>
+          <w:highlight w:val="white"/>
+        </w:rPr>
+        <w:t>horaInicio</w:t>
+      </w:r>
+      <w:proofErr w:type="spellEnd"/>
+      <w:r>
+        <w:rPr>
+          <w:rFonts w:ascii="Courier New" w:eastAsiaTheme="minorHAnsi" w:hAnsi="Courier New" w:cs="Courier New"/>
+          <w:sz w:val="18"/>
+          <w:szCs w:val="18"/>
+          <w:highlight w:val="white"/>
+        </w:rPr>
+        <w:t xml:space="preserve">, decimal </w:t>
+      </w:r>
+      <w:proofErr w:type="spellStart"/>
+      <w:r>
+        <w:rPr>
+          <w:rFonts w:ascii="Courier New" w:eastAsiaTheme="minorHAnsi" w:hAnsi="Courier New" w:cs="Courier New"/>
+          <w:sz w:val="18"/>
+          <w:szCs w:val="18"/>
+          <w:highlight w:val="white"/>
+        </w:rPr>
+        <w:t>horaFin</w:t>
+      </w:r>
+      <w:proofErr w:type="spellEnd"/>
+      <w:r>
+        <w:rPr>
+          <w:rFonts w:ascii="Courier New" w:eastAsiaTheme="minorHAnsi" w:hAnsi="Courier New" w:cs="Courier New"/>
+          <w:sz w:val="18"/>
+          <w:szCs w:val="18"/>
+          <w:highlight w:val="white"/>
+        </w:rPr>
+        <w:t xml:space="preserve">, decimal </w:t>
+      </w:r>
+      <w:proofErr w:type="spellStart"/>
+      <w:r>
+        <w:rPr>
+          <w:rFonts w:ascii="Courier New" w:eastAsiaTheme="minorHAnsi" w:hAnsi="Courier New" w:cs="Courier New"/>
+          <w:sz w:val="18"/>
+          <w:szCs w:val="18"/>
+          <w:highlight w:val="white"/>
+        </w:rPr>
+        <w:t>valorKm</w:t>
+      </w:r>
+      <w:proofErr w:type="spellEnd"/>
+      <w:r>
+        <w:rPr>
+          <w:rFonts w:ascii="Courier New" w:eastAsiaTheme="minorHAnsi" w:hAnsi="Courier New" w:cs="Courier New"/>
+          <w:sz w:val="18"/>
+          <w:szCs w:val="18"/>
+          <w:highlight w:val="white"/>
+        </w:rPr>
+        <w:t xml:space="preserve">, decimal </w:t>
+      </w:r>
+      <w:proofErr w:type="spellStart"/>
+      <w:r>
+        <w:rPr>
+          <w:rFonts w:ascii="Courier New" w:eastAsiaTheme="minorHAnsi" w:hAnsi="Courier New" w:cs="Courier New"/>
+          <w:sz w:val="18"/>
+          <w:szCs w:val="18"/>
+          <w:highlight w:val="white"/>
+        </w:rPr>
+        <w:t>precioBase</w:t>
+      </w:r>
+      <w:proofErr w:type="spellEnd"/>
+      <w:r>
+        <w:rPr>
+          <w:rFonts w:ascii="Courier New" w:eastAsiaTheme="minorHAnsi" w:hAnsi="Courier New" w:cs="Courier New"/>
+          <w:sz w:val="18"/>
+          <w:szCs w:val="18"/>
+          <w:highlight w:val="white"/>
+        </w:rPr>
+        <w:t>)</w:t>
+      </w:r>
+      <w:r>
+        <w:rPr>
+          <w:rFonts w:ascii="Consolas" w:eastAsiaTheme="minorHAnsi" w:hAnsi="Consolas" w:cs="Consolas"/>
+          <w:sz w:val="19"/>
+          <w:szCs w:val="19"/>
+        </w:rPr>
+        <w:t xml:space="preserve"> </w:t>
+      </w:r>
+      <w:r>
+        <w:t xml:space="preserve">de la clase </w:t>
+      </w:r>
+      <w:r>
+        <w:t>Turno</w:t>
+      </w:r>
+      <w:r>
+        <w:t>.</w:t>
+      </w:r>
+    </w:p>
+    <w:p>
+      <w:pPr>
+        <w:pStyle w:val="Ttulo2"/>
+      </w:pPr>
+      <w:proofErr w:type="spellStart"/>
+      <w:r>
+        <w:t>Baja</w:t>
+      </w:r>
+      <w:r>
+        <w:t>Turno</w:t>
+      </w:r>
+      <w:r>
+        <w:t>.cs</w:t>
+      </w:r>
+      <w:proofErr w:type="spellEnd"/>
+    </w:p>
+    <w:p>
+      <w:r>
+        <w:t xml:space="preserve">Aquí se muestra un combo desplegable con todos los </w:t>
+      </w:r>
+      <w:r>
+        <w:t>turnos</w:t>
+      </w:r>
+      <w:r>
+        <w:t xml:space="preserve"> existentes que se encuentren habilitados.</w:t>
+      </w:r>
+    </w:p>
+    <w:p>
+      <w:pPr>
+        <w:rPr>
+          <w:rFonts w:ascii="Courier New" w:hAnsi="Courier New" w:cs="Courier New"/>
+          <w:sz w:val="18"/>
+          <w:szCs w:val="18"/>
+        </w:rPr>
+      </w:pPr>
+      <w:r>
+        <w:t xml:space="preserve">Los mismos fueron obtenidos a través del método </w:t>
+      </w:r>
+      <w:proofErr w:type="spellStart"/>
+      <w:r>
+        <w:rPr>
+          <w:rFonts w:ascii="Courier New" w:eastAsiaTheme="minorHAnsi" w:hAnsi="Courier New" w:cs="Courier New"/>
+          <w:sz w:val="18"/>
+          <w:szCs w:val="19"/>
+          <w:highlight w:val="white"/>
+        </w:rPr>
+        <w:t>public</w:t>
+      </w:r>
+      <w:proofErr w:type="spellEnd"/>
+      <w:r>
+        <w:rPr>
+          <w:rFonts w:ascii="Courier New" w:eastAsiaTheme="minorHAnsi" w:hAnsi="Courier New" w:cs="Courier New"/>
+          <w:sz w:val="18"/>
+          <w:szCs w:val="19"/>
+          <w:highlight w:val="white"/>
+        </w:rPr>
+        <w:t xml:space="preserve"> </w:t>
+      </w:r>
+      <w:proofErr w:type="spellStart"/>
+      <w:r>
+        <w:rPr>
+          <w:rFonts w:ascii="Courier New" w:eastAsiaTheme="minorHAnsi" w:hAnsi="Courier New" w:cs="Courier New"/>
+          <w:sz w:val="18"/>
+          <w:szCs w:val="19"/>
+          <w:highlight w:val="white"/>
+        </w:rPr>
+        <w:t>static</w:t>
+      </w:r>
+      <w:proofErr w:type="spellEnd"/>
+      <w:r>
+        <w:rPr>
+          <w:rFonts w:ascii="Courier New" w:eastAsiaTheme="minorHAnsi" w:hAnsi="Courier New" w:cs="Courier New"/>
+          <w:sz w:val="18"/>
+          <w:szCs w:val="19"/>
+          <w:highlight w:val="white"/>
+        </w:rPr>
+        <w:t xml:space="preserve"> </w:t>
+      </w:r>
+      <w:proofErr w:type="spellStart"/>
+      <w:r>
+        <w:rPr>
+          <w:rFonts w:ascii="Courier New" w:eastAsiaTheme="minorHAnsi" w:hAnsi="Courier New" w:cs="Courier New"/>
+          <w:sz w:val="18"/>
+          <w:szCs w:val="19"/>
+          <w:highlight w:val="white"/>
+        </w:rPr>
+        <w:t>List</w:t>
+      </w:r>
+      <w:proofErr w:type="spellEnd"/>
+      <w:r>
+        <w:rPr>
+          <w:rFonts w:ascii="Courier New" w:eastAsiaTheme="minorHAnsi" w:hAnsi="Courier New" w:cs="Courier New"/>
+          <w:sz w:val="18"/>
+          <w:szCs w:val="19"/>
+          <w:highlight w:val="white"/>
+        </w:rPr>
+        <w:t>&lt;</w:t>
+      </w:r>
+      <w:r>
+        <w:rPr>
+          <w:rFonts w:ascii="Courier New" w:eastAsiaTheme="minorHAnsi" w:hAnsi="Courier New" w:cs="Courier New"/>
+          <w:sz w:val="18"/>
+          <w:szCs w:val="19"/>
+          <w:highlight w:val="white"/>
+        </w:rPr>
+        <w:t xml:space="preserve">Turno&gt; </w:t>
+      </w:r>
+      <w:proofErr w:type="spellStart"/>
+      <w:proofErr w:type="gramStart"/>
+      <w:r>
+        <w:rPr>
+          <w:rFonts w:ascii="Courier New" w:eastAsiaTheme="minorHAnsi" w:hAnsi="Courier New" w:cs="Courier New"/>
+          <w:sz w:val="18"/>
+          <w:szCs w:val="19"/>
+          <w:highlight w:val="white"/>
+        </w:rPr>
+        <w:t>obtenerTurnos</w:t>
+      </w:r>
+      <w:proofErr w:type="spellEnd"/>
+      <w:r>
+        <w:rPr>
+          <w:rFonts w:ascii="Courier New" w:eastAsiaTheme="minorHAnsi" w:hAnsi="Courier New" w:cs="Courier New"/>
+          <w:sz w:val="18"/>
+          <w:szCs w:val="19"/>
+          <w:highlight w:val="white"/>
+        </w:rPr>
+        <w:t>(</w:t>
+      </w:r>
+      <w:proofErr w:type="gramEnd"/>
+      <w:r>
+        <w:rPr>
+          <w:rFonts w:ascii="Courier New" w:eastAsiaTheme="minorHAnsi" w:hAnsi="Courier New" w:cs="Courier New"/>
+          <w:sz w:val="18"/>
+          <w:szCs w:val="19"/>
+          <w:highlight w:val="white"/>
+        </w:rPr>
+        <w:t>)</w:t>
+      </w:r>
+      <w:r>
+        <w:t xml:space="preserve">de la clase </w:t>
+      </w:r>
+      <w:proofErr w:type="spellStart"/>
+      <w:r>
+        <w:t>Turno</w:t>
+      </w:r>
+      <w:r>
+        <w:t>.cs</w:t>
+      </w:r>
+      <w:proofErr w:type="spellEnd"/>
+      <w:r>
+        <w:t>. Una vez seleccionado un rol y dado de baja a través del formulario, se llamará al método</w:t>
+      </w:r>
+      <w:r>
+        <w:rPr>
+          <w:rFonts w:ascii="Consolas" w:eastAsiaTheme="minorHAnsi" w:hAnsi="Consolas" w:cs="Consolas"/>
+          <w:color w:val="0000FF"/>
+          <w:sz w:val="19"/>
+          <w:szCs w:val="19"/>
+          <w:highlight w:val="white"/>
+        </w:rPr>
+        <w:t xml:space="preserve"> </w:t>
+      </w:r>
+      <w:proofErr w:type="spellStart"/>
+      <w:r>
+        <w:rPr>
+          <w:rFonts w:ascii="Courier New" w:eastAsiaTheme="minorHAnsi" w:hAnsi="Courier New" w:cs="Courier New"/>
+          <w:sz w:val="18"/>
+          <w:szCs w:val="18"/>
+          <w:highlight w:val="white"/>
+        </w:rPr>
+        <w:t>public</w:t>
+      </w:r>
+      <w:proofErr w:type="spellEnd"/>
+      <w:r>
+        <w:rPr>
+          <w:rFonts w:ascii="Courier New" w:eastAsiaTheme="minorHAnsi" w:hAnsi="Courier New" w:cs="Courier New"/>
+          <w:sz w:val="18"/>
+          <w:szCs w:val="18"/>
+          <w:highlight w:val="white"/>
+        </w:rPr>
+        <w:t xml:space="preserve"> </w:t>
+      </w:r>
+      <w:proofErr w:type="spellStart"/>
+      <w:r>
+        <w:rPr>
+          <w:rFonts w:ascii="Courier New" w:eastAsiaTheme="minorHAnsi" w:hAnsi="Courier New" w:cs="Courier New"/>
+          <w:sz w:val="18"/>
+          <w:szCs w:val="18"/>
+          <w:highlight w:val="white"/>
+        </w:rPr>
+        <w:t>static</w:t>
+      </w:r>
+      <w:proofErr w:type="spellEnd"/>
+      <w:r>
+        <w:rPr>
+          <w:rFonts w:ascii="Courier New" w:eastAsiaTheme="minorHAnsi" w:hAnsi="Courier New" w:cs="Courier New"/>
+          <w:sz w:val="18"/>
+          <w:szCs w:val="18"/>
+          <w:highlight w:val="white"/>
+        </w:rPr>
+        <w:t xml:space="preserve"> </w:t>
+      </w:r>
+      <w:proofErr w:type="spellStart"/>
+      <w:r>
+        <w:rPr>
+          <w:rFonts w:ascii="Courier New" w:eastAsiaTheme="minorHAnsi" w:hAnsi="Courier New" w:cs="Courier New"/>
+          <w:sz w:val="18"/>
+          <w:szCs w:val="18"/>
+          <w:highlight w:val="white"/>
+        </w:rPr>
+        <w:t>void</w:t>
+      </w:r>
+      <w:proofErr w:type="spellEnd"/>
+      <w:r>
+        <w:rPr>
+          <w:rFonts w:ascii="Courier New" w:eastAsiaTheme="minorHAnsi" w:hAnsi="Courier New" w:cs="Courier New"/>
+          <w:sz w:val="18"/>
+          <w:szCs w:val="18"/>
+          <w:highlight w:val="white"/>
+        </w:rPr>
+        <w:t xml:space="preserve"> </w:t>
+      </w:r>
+      <w:proofErr w:type="spellStart"/>
+      <w:proofErr w:type="gramStart"/>
+      <w:r>
+        <w:rPr>
+          <w:rFonts w:ascii="Courier New" w:eastAsiaTheme="minorHAnsi" w:hAnsi="Courier New" w:cs="Courier New"/>
+          <w:sz w:val="18"/>
+          <w:szCs w:val="18"/>
+          <w:highlight w:val="white"/>
+        </w:rPr>
+        <w:t>eliminar</w:t>
+      </w:r>
+      <w:r>
+        <w:rPr>
+          <w:rFonts w:ascii="Courier New" w:eastAsiaTheme="minorHAnsi" w:hAnsi="Courier New" w:cs="Courier New"/>
+          <w:sz w:val="18"/>
+          <w:szCs w:val="18"/>
+          <w:highlight w:val="white"/>
+        </w:rPr>
+        <w:t>Turno</w:t>
+      </w:r>
+      <w:proofErr w:type="spellEnd"/>
+      <w:r>
+        <w:rPr>
+          <w:rFonts w:ascii="Courier New" w:eastAsiaTheme="minorHAnsi" w:hAnsi="Courier New" w:cs="Courier New"/>
+          <w:sz w:val="18"/>
+          <w:szCs w:val="18"/>
+          <w:highlight w:val="white"/>
+        </w:rPr>
+        <w:t>(</w:t>
+      </w:r>
+      <w:proofErr w:type="spellStart"/>
+      <w:proofErr w:type="gramEnd"/>
+      <w:r>
+        <w:rPr>
+          <w:rFonts w:ascii="Courier New" w:eastAsiaTheme="minorHAnsi" w:hAnsi="Courier New" w:cs="Courier New"/>
+          <w:sz w:val="18"/>
+          <w:szCs w:val="18"/>
+          <w:highlight w:val="white"/>
+        </w:rPr>
+        <w:t>int</w:t>
+      </w:r>
+      <w:proofErr w:type="spellEnd"/>
+      <w:r>
+        <w:rPr>
+          <w:rFonts w:ascii="Courier New" w:eastAsiaTheme="minorHAnsi" w:hAnsi="Courier New" w:cs="Courier New"/>
+          <w:sz w:val="18"/>
+          <w:szCs w:val="18"/>
+          <w:highlight w:val="white"/>
+        </w:rPr>
+        <w:t xml:space="preserve"> </w:t>
+      </w:r>
+      <w:proofErr w:type="spellStart"/>
+      <w:r>
+        <w:rPr>
+          <w:rFonts w:ascii="Courier New" w:eastAsiaTheme="minorHAnsi" w:hAnsi="Courier New" w:cs="Courier New"/>
+          <w:sz w:val="18"/>
+          <w:szCs w:val="18"/>
+          <w:highlight w:val="white"/>
+        </w:rPr>
+        <w:t>turnoId</w:t>
+      </w:r>
+      <w:proofErr w:type="spellEnd"/>
+      <w:r>
+        <w:rPr>
+          <w:rFonts w:ascii="Courier New" w:eastAsiaTheme="minorHAnsi" w:hAnsi="Courier New" w:cs="Courier New"/>
+          <w:sz w:val="18"/>
+          <w:szCs w:val="18"/>
+          <w:highlight w:val="white"/>
+        </w:rPr>
+        <w:t>)</w:t>
+      </w:r>
+      <w:r>
+        <w:rPr>
+          <w:rFonts w:ascii="Courier New" w:eastAsiaTheme="minorHAnsi" w:hAnsi="Courier New" w:cs="Courier New"/>
+          <w:sz w:val="18"/>
+          <w:szCs w:val="18"/>
+        </w:rPr>
+        <w:t xml:space="preserve"> </w:t>
+      </w:r>
+      <w:r>
+        <w:t>perteneciente a la misma clase.</w:t>
+      </w:r>
+    </w:p>
+    <w:p>
+      <w:pPr>
+        <w:pStyle w:val="Ttulo2"/>
+      </w:pPr>
+      <w:proofErr w:type="spellStart"/>
+      <w:r>
+        <w:t>Editar</w:t>
+      </w:r>
+      <w:r>
+        <w:t>Turno</w:t>
+      </w:r>
+      <w:r>
+        <w:t>.cs</w:t>
+      </w:r>
+      <w:proofErr w:type="spellEnd"/>
+    </w:p>
+    <w:p>
+      <w:r>
+        <w:t xml:space="preserve">Aquí se muestra un combo desplegable con todos los </w:t>
+      </w:r>
+      <w:r>
+        <w:t>turnos</w:t>
+      </w:r>
+      <w:r>
+        <w:t xml:space="preserve"> existentes (con el mismo método utilizado en el formulario </w:t>
+      </w:r>
+      <w:proofErr w:type="spellStart"/>
+      <w:r>
+        <w:t>Baja</w:t>
+      </w:r>
+      <w:r>
+        <w:t>Turno</w:t>
+      </w:r>
+      <w:r>
+        <w:t>.cs</w:t>
+      </w:r>
+      <w:proofErr w:type="spellEnd"/>
+      <w:r>
+        <w:t xml:space="preserve">). Al ser seleccionado uno, se habilitan los campos para ser editado y se permite </w:t>
+      </w:r>
+      <w:r>
+        <w:t>editar o</w:t>
+      </w:r>
+      <w:r>
+        <w:t xml:space="preserve"> habilitar un </w:t>
+      </w:r>
+      <w:r>
+        <w:t>turno</w:t>
+      </w:r>
+      <w:r>
+        <w:t xml:space="preserve"> que se encontraba deshabilitado. Para salvar la información del </w:t>
+      </w:r>
+      <w:r>
+        <w:t>turno</w:t>
+      </w:r>
+      <w:r>
+        <w:t xml:space="preserve"> editado, se llamará al método </w:t>
+      </w:r>
+      <w:proofErr w:type="spellStart"/>
+      <w:r>
+        <w:rPr>
+          <w:rFonts w:ascii="Courier New" w:eastAsiaTheme="minorHAnsi" w:hAnsi="Courier New" w:cs="Courier New"/>
+          <w:sz w:val="18"/>
+          <w:szCs w:val="18"/>
+          <w:highlight w:val="white"/>
+        </w:rPr>
+        <w:t>public</w:t>
+      </w:r>
+      <w:proofErr w:type="spellEnd"/>
+      <w:r>
+        <w:rPr>
+          <w:rFonts w:ascii="Courier New" w:eastAsiaTheme="minorHAnsi" w:hAnsi="Courier New" w:cs="Courier New"/>
+          <w:sz w:val="18"/>
+          <w:szCs w:val="18"/>
+          <w:highlight w:val="white"/>
+        </w:rPr>
+        <w:t xml:space="preserve"> </w:t>
+      </w:r>
+      <w:proofErr w:type="spellStart"/>
+      <w:r>
+        <w:rPr>
+          <w:rFonts w:ascii="Courier New" w:eastAsiaTheme="minorHAnsi" w:hAnsi="Courier New" w:cs="Courier New"/>
+          <w:sz w:val="18"/>
+          <w:szCs w:val="18"/>
+          <w:highlight w:val="white"/>
+        </w:rPr>
+        <w:t>static</w:t>
+      </w:r>
+      <w:proofErr w:type="spellEnd"/>
+      <w:r>
+        <w:rPr>
+          <w:rFonts w:ascii="Courier New" w:eastAsiaTheme="minorHAnsi" w:hAnsi="Courier New" w:cs="Courier New"/>
+          <w:sz w:val="18"/>
+          <w:szCs w:val="18"/>
+          <w:highlight w:val="white"/>
+        </w:rPr>
+        <w:t xml:space="preserve"> </w:t>
+      </w:r>
+      <w:proofErr w:type="spellStart"/>
+      <w:r>
+        <w:rPr>
+          <w:rFonts w:ascii="Courier New" w:eastAsiaTheme="minorHAnsi" w:hAnsi="Courier New" w:cs="Courier New"/>
+          <w:sz w:val="18"/>
+          <w:szCs w:val="18"/>
+          <w:highlight w:val="white"/>
+        </w:rPr>
+        <w:t>void</w:t>
+      </w:r>
+      <w:proofErr w:type="spellEnd"/>
+      <w:r>
+        <w:rPr>
+          <w:rFonts w:ascii="Courier New" w:eastAsiaTheme="minorHAnsi" w:hAnsi="Courier New" w:cs="Courier New"/>
+          <w:sz w:val="18"/>
+          <w:szCs w:val="18"/>
+          <w:highlight w:val="white"/>
+        </w:rPr>
+        <w:t xml:space="preserve"> </w:t>
+      </w:r>
+      <w:proofErr w:type="spellStart"/>
+      <w:proofErr w:type="gramStart"/>
+      <w:r>
+        <w:rPr>
+          <w:rFonts w:ascii="Courier New" w:eastAsiaTheme="minorHAnsi" w:hAnsi="Courier New" w:cs="Courier New"/>
+          <w:sz w:val="18"/>
+          <w:szCs w:val="18"/>
+          <w:highlight w:val="white"/>
+        </w:rPr>
+        <w:t>editarTurno</w:t>
+      </w:r>
+      <w:proofErr w:type="spellEnd"/>
+      <w:r>
+        <w:rPr>
+          <w:rFonts w:ascii="Courier New" w:eastAsiaTheme="minorHAnsi" w:hAnsi="Courier New" w:cs="Courier New"/>
+          <w:sz w:val="18"/>
+          <w:szCs w:val="18"/>
+          <w:highlight w:val="white"/>
+        </w:rPr>
+        <w:t>(</w:t>
+      </w:r>
+      <w:proofErr w:type="spellStart"/>
+      <w:proofErr w:type="gramEnd"/>
+      <w:r>
+        <w:rPr>
+          <w:rFonts w:ascii="Courier New" w:eastAsiaTheme="minorHAnsi" w:hAnsi="Courier New" w:cs="Courier New"/>
+          <w:sz w:val="18"/>
+          <w:szCs w:val="18"/>
+          <w:highlight w:val="white"/>
+        </w:rPr>
+        <w:t>int</w:t>
+      </w:r>
+      <w:proofErr w:type="spellEnd"/>
+      <w:r>
+        <w:rPr>
+          <w:rFonts w:ascii="Courier New" w:eastAsiaTheme="minorHAnsi" w:hAnsi="Courier New" w:cs="Courier New"/>
+          <w:sz w:val="18"/>
+          <w:szCs w:val="18"/>
+          <w:highlight w:val="white"/>
+        </w:rPr>
+        <w:t xml:space="preserve"> </w:t>
+      </w:r>
+      <w:proofErr w:type="spellStart"/>
+      <w:r>
+        <w:rPr>
+          <w:rFonts w:ascii="Courier New" w:eastAsiaTheme="minorHAnsi" w:hAnsi="Courier New" w:cs="Courier New"/>
+          <w:sz w:val="18"/>
+          <w:szCs w:val="18"/>
+          <w:highlight w:val="white"/>
+        </w:rPr>
+        <w:t>turnoId</w:t>
+      </w:r>
+      <w:proofErr w:type="spellEnd"/>
+      <w:r>
+        <w:rPr>
+          <w:rFonts w:ascii="Courier New" w:eastAsiaTheme="minorHAnsi" w:hAnsi="Courier New" w:cs="Courier New"/>
+          <w:sz w:val="18"/>
+          <w:szCs w:val="18"/>
+          <w:highlight w:val="white"/>
+        </w:rPr>
+        <w:t xml:space="preserve">, </w:t>
+      </w:r>
+      <w:proofErr w:type="spellStart"/>
+      <w:r>
+        <w:rPr>
+          <w:rFonts w:ascii="Courier New" w:eastAsiaTheme="minorHAnsi" w:hAnsi="Courier New" w:cs="Courier New"/>
+          <w:sz w:val="18"/>
+          <w:szCs w:val="18"/>
+          <w:highlight w:val="white"/>
+        </w:rPr>
+        <w:t>string</w:t>
+      </w:r>
+      <w:proofErr w:type="spellEnd"/>
+      <w:r>
+        <w:rPr>
+          <w:rFonts w:ascii="Courier New" w:eastAsiaTheme="minorHAnsi" w:hAnsi="Courier New" w:cs="Courier New"/>
+          <w:sz w:val="18"/>
+          <w:szCs w:val="18"/>
+          <w:highlight w:val="white"/>
+        </w:rPr>
+        <w:t xml:space="preserve"> </w:t>
+      </w:r>
+      <w:proofErr w:type="spellStart"/>
+      <w:r>
+        <w:rPr>
+          <w:rFonts w:ascii="Courier New" w:eastAsiaTheme="minorHAnsi" w:hAnsi="Courier New" w:cs="Courier New"/>
+          <w:sz w:val="18"/>
+          <w:szCs w:val="18"/>
+          <w:highlight w:val="white"/>
+        </w:rPr>
+        <w:t>descripcion</w:t>
+      </w:r>
+      <w:proofErr w:type="spellEnd"/>
+      <w:r>
+        <w:rPr>
+          <w:rFonts w:ascii="Courier New" w:eastAsiaTheme="minorHAnsi" w:hAnsi="Courier New" w:cs="Courier New"/>
+          <w:sz w:val="18"/>
+          <w:szCs w:val="18"/>
+          <w:highlight w:val="white"/>
+        </w:rPr>
+        <w:t xml:space="preserve">, decimal </w:t>
+      </w:r>
+      <w:proofErr w:type="spellStart"/>
+      <w:r>
+        <w:rPr>
+          <w:rFonts w:ascii="Courier New" w:eastAsiaTheme="minorHAnsi" w:hAnsi="Courier New" w:cs="Courier New"/>
+          <w:sz w:val="18"/>
+          <w:szCs w:val="18"/>
+          <w:highlight w:val="white"/>
+        </w:rPr>
+        <w:t>horaInicio</w:t>
+      </w:r>
+      <w:proofErr w:type="spellEnd"/>
+      <w:r>
+        <w:rPr>
+          <w:rFonts w:ascii="Courier New" w:eastAsiaTheme="minorHAnsi" w:hAnsi="Courier New" w:cs="Courier New"/>
+          <w:sz w:val="18"/>
+          <w:szCs w:val="18"/>
+          <w:highlight w:val="white"/>
+        </w:rPr>
+        <w:t xml:space="preserve">, decimal </w:t>
+      </w:r>
+      <w:proofErr w:type="spellStart"/>
+      <w:r>
+        <w:rPr>
+          <w:rFonts w:ascii="Courier New" w:eastAsiaTheme="minorHAnsi" w:hAnsi="Courier New" w:cs="Courier New"/>
+          <w:sz w:val="18"/>
+          <w:szCs w:val="18"/>
+          <w:highlight w:val="white"/>
+        </w:rPr>
+        <w:t>horaFin</w:t>
+      </w:r>
+      <w:proofErr w:type="spellEnd"/>
+      <w:r>
+        <w:rPr>
+          <w:rFonts w:ascii="Courier New" w:eastAsiaTheme="minorHAnsi" w:hAnsi="Courier New" w:cs="Courier New"/>
+          <w:sz w:val="18"/>
+          <w:szCs w:val="18"/>
+          <w:highlight w:val="white"/>
+        </w:rPr>
+        <w:t xml:space="preserve">, decimal </w:t>
+      </w:r>
+      <w:proofErr w:type="spellStart"/>
+      <w:r>
+        <w:rPr>
+          <w:rFonts w:ascii="Courier New" w:eastAsiaTheme="minorHAnsi" w:hAnsi="Courier New" w:cs="Courier New"/>
+          <w:sz w:val="18"/>
+          <w:szCs w:val="18"/>
+          <w:highlight w:val="white"/>
+        </w:rPr>
+        <w:t>valorKm</w:t>
+      </w:r>
+      <w:proofErr w:type="spellEnd"/>
+      <w:r>
+        <w:rPr>
+          <w:rFonts w:ascii="Courier New" w:eastAsiaTheme="minorHAnsi" w:hAnsi="Courier New" w:cs="Courier New"/>
+          <w:sz w:val="18"/>
+          <w:szCs w:val="18"/>
+          <w:highlight w:val="white"/>
+        </w:rPr>
+        <w:t xml:space="preserve">, decimal </w:t>
+      </w:r>
+      <w:proofErr w:type="spellStart"/>
+      <w:r>
+        <w:rPr>
+          <w:rFonts w:ascii="Courier New" w:eastAsiaTheme="minorHAnsi" w:hAnsi="Courier New" w:cs="Courier New"/>
+          <w:sz w:val="18"/>
+          <w:szCs w:val="18"/>
+          <w:highlight w:val="white"/>
+        </w:rPr>
+        <w:t>precioBase</w:t>
+      </w:r>
+      <w:proofErr w:type="spellEnd"/>
+      <w:r>
+        <w:rPr>
+          <w:rFonts w:ascii="Courier New" w:eastAsiaTheme="minorHAnsi" w:hAnsi="Courier New" w:cs="Courier New"/>
+          <w:sz w:val="18"/>
+          <w:szCs w:val="18"/>
+          <w:highlight w:val="white"/>
+        </w:rPr>
+        <w:t xml:space="preserve">, </w:t>
+      </w:r>
+      <w:proofErr w:type="spellStart"/>
+      <w:r>
+        <w:rPr>
+          <w:rFonts w:ascii="Courier New" w:eastAsiaTheme="minorHAnsi" w:hAnsi="Courier New" w:cs="Courier New"/>
+          <w:sz w:val="18"/>
+          <w:szCs w:val="18"/>
+          <w:highlight w:val="white"/>
+        </w:rPr>
+        <w:t>int</w:t>
+      </w:r>
+      <w:proofErr w:type="spellEnd"/>
+      <w:r>
+        <w:rPr>
+          <w:rFonts w:ascii="Courier New" w:eastAsiaTheme="minorHAnsi" w:hAnsi="Courier New" w:cs="Courier New"/>
+          <w:sz w:val="18"/>
+          <w:szCs w:val="18"/>
+          <w:highlight w:val="white"/>
+        </w:rPr>
+        <w:t xml:space="preserve"> </w:t>
+      </w:r>
+      <w:proofErr w:type="spellStart"/>
+      <w:r>
+        <w:rPr>
+          <w:rFonts w:ascii="Courier New" w:eastAsiaTheme="minorHAnsi" w:hAnsi="Courier New" w:cs="Courier New"/>
+          <w:sz w:val="18"/>
+          <w:szCs w:val="18"/>
+          <w:highlight w:val="white"/>
+        </w:rPr>
+        <w:t>turnoHabilitado</w:t>
+      </w:r>
+      <w:proofErr w:type="spellEnd"/>
+      <w:r>
+        <w:rPr>
+          <w:rFonts w:ascii="Courier New" w:eastAsiaTheme="minorHAnsi" w:hAnsi="Courier New" w:cs="Courier New"/>
+          <w:sz w:val="18"/>
+          <w:szCs w:val="18"/>
+          <w:highlight w:val="white"/>
+        </w:rPr>
+        <w:t>)</w:t>
+      </w:r>
+      <w:r>
+        <w:rPr>
+          <w:rFonts w:ascii="Consolas" w:eastAsiaTheme="minorHAnsi" w:hAnsi="Consolas" w:cs="Consolas"/>
+          <w:color w:val="000000"/>
+          <w:sz w:val="19"/>
+          <w:szCs w:val="19"/>
+        </w:rPr>
+        <w:t xml:space="preserve"> </w:t>
+      </w:r>
+      <w:r>
+        <w:t xml:space="preserve">de la clase </w:t>
+      </w:r>
+      <w:proofErr w:type="spellStart"/>
+      <w:r>
+        <w:t>Turno</w:t>
+      </w:r>
+      <w:r>
+        <w:t>.cs</w:t>
+      </w:r>
+      <w:proofErr w:type="spellEnd"/>
+      <w:r>
+        <w:t xml:space="preserve">. </w:t>
+      </w:r>
+    </w:p>
+    <w:p/>
+    <w:p/>
+    <w:p>
+      <w:pPr>
+        <w:spacing w:after="160" w:line="259" w:lineRule="auto"/>
+        <w:contextualSpacing w:val="0"/>
+        <w:jc w:val="left"/>
+      </w:pPr>
+      <w:r>
+        <w:t xml:space="preserve">Para este caso de uso. Se utilizan los siguientes </w:t>
+      </w:r>
+      <w:proofErr w:type="spellStart"/>
+      <w:r>
+        <w:t>Stored</w:t>
+      </w:r>
+      <w:proofErr w:type="spellEnd"/>
+      <w:r>
+        <w:t xml:space="preserve"> </w:t>
+      </w:r>
+      <w:proofErr w:type="spellStart"/>
+      <w:r>
+        <w:t>Procedures</w:t>
+      </w:r>
+      <w:proofErr w:type="spellEnd"/>
+      <w:r>
+        <w:t>.</w:t>
+      </w:r>
+    </w:p>
+    <w:p>
+      <w:pPr>
+        <w:pStyle w:val="Cdigo"/>
+        <w:rPr>
+          <w:shd w:val="clear" w:color="auto" w:fill="FFFFFF"/>
+        </w:rPr>
+      </w:pPr>
+      <w:proofErr w:type="spellStart"/>
+      <w:r>
+        <w:rPr>
+          <w:shd w:val="clear" w:color="auto" w:fill="FFFFFF"/>
+        </w:rPr>
+        <w:t>LJDG.obtener_</w:t>
+      </w:r>
+      <w:r>
+        <w:rPr>
+          <w:shd w:val="clear" w:color="auto" w:fill="FFFFFF"/>
+        </w:rPr>
+        <w:t>turnos</w:t>
+      </w:r>
+      <w:proofErr w:type="spellEnd"/>
+    </w:p>
+    <w:p>
+      <w:pPr>
+        <w:pStyle w:val="Cdigo"/>
+        <w:rPr>
+          <w:shd w:val="clear" w:color="auto" w:fill="FFFFFF"/>
+        </w:rPr>
+      </w:pPr>
+      <w:proofErr w:type="spellStart"/>
+      <w:r>
+        <w:rPr>
+          <w:shd w:val="clear" w:color="auto" w:fill="FFFFFF"/>
+        </w:rPr>
+        <w:t>LJDG.crear_</w:t>
+      </w:r>
+      <w:r>
+        <w:rPr>
+          <w:shd w:val="clear" w:color="auto" w:fill="FFFFFF"/>
+        </w:rPr>
+        <w:t>turno</w:t>
+      </w:r>
+      <w:proofErr w:type="spellEnd"/>
+    </w:p>
+    <w:p>
+      <w:pPr>
+        <w:pStyle w:val="Cdigo"/>
+        <w:rPr>
+          <w:shd w:val="clear" w:color="auto" w:fill="FFFFFF"/>
+        </w:rPr>
+      </w:pPr>
+      <w:proofErr w:type="spellStart"/>
+      <w:r>
+        <w:rPr>
+          <w:shd w:val="clear" w:color="auto" w:fill="FFFFFF"/>
+        </w:rPr>
+        <w:t>LJDG.editar_</w:t>
+      </w:r>
+      <w:r>
+        <w:rPr>
+          <w:shd w:val="clear" w:color="auto" w:fill="FFFFFF"/>
+        </w:rPr>
+        <w:t>turno</w:t>
+      </w:r>
+      <w:proofErr w:type="spellEnd"/>
+    </w:p>
+    <w:p>
+      <w:pPr>
+        <w:pStyle w:val="Cdigo"/>
+        <w:rPr>
+          <w:shd w:val="clear" w:color="auto" w:fill="FFFFFF"/>
+        </w:rPr>
+      </w:pPr>
+      <w:proofErr w:type="spellStart"/>
+      <w:r>
+        <w:rPr>
+          <w:shd w:val="clear" w:color="auto" w:fill="FFFFFF"/>
+        </w:rPr>
+        <w:t>LJDG.eliminar_</w:t>
+      </w:r>
+      <w:r>
+        <w:rPr>
+          <w:shd w:val="clear" w:color="auto" w:fill="FFFFFF"/>
+        </w:rPr>
+        <w:t>turno</w:t>
+      </w:r>
+      <w:proofErr w:type="spellEnd"/>
+    </w:p>
+    <w:p>
+      <w:pPr>
+        <w:pStyle w:val="Cdigo"/>
+      </w:pPr>
+      <w:bookmarkStart w:id="15" w:name="_GoBack"/>
+      <w:bookmarkEnd w:id="15"/>
     </w:p>
     <w:sectPr>
       <w:headerReference w:type="default" r:id="rId10"/>
@@ -4229,7 +6731,7 @@
             <w:sz w:val="20"/>
             <w:lang w:val="es-ES"/>
           </w:rPr>
-          <w:t>6</w:t>
+          <w:t>9</w:t>
         </w:r>
         <w:r>
           <w:rPr>
@@ -5057,6 +7559,7 @@
   <w:style w:type="character" w:default="1" w:styleId="Fuentedeprrafopredeter">
     <w:name w:val="Default Paragraph Font"/>
     <w:uiPriority w:val="1"/>
+    <w:semiHidden/>
     <w:unhideWhenUsed/>
   </w:style>
   <w:style w:type="table" w:default="1" w:styleId="Tablanormal">
@@ -5597,7 +8100,7 @@
 </file>
 
 <file path=customXml/itemProps1.xml><?xml version="1.0" encoding="utf-8"?>
-<ds:datastoreItem xmlns:ds="http://schemas.openxmlformats.org/officeDocument/2006/customXml" ds:itemID="{3E62B820-16B1-427C-919B-6E9F447EBA3E}">
+<ds:datastoreItem xmlns:ds="http://schemas.openxmlformats.org/officeDocument/2006/customXml" ds:itemID="{F4284B6D-13A7-4454-889A-1B1B39F4C214}">
   <ds:schemaRefs>
     <ds:schemaRef ds:uri="http://schemas.openxmlformats.org/officeDocument/2006/bibliography"/>
   </ds:schemaRefs>

</xml_diff>

<commit_message>
completando estrategia - facturacion
</commit_message>
<xml_diff>
--- a/Estrategia.docx
+++ b/Estrategia.docx
@@ -7339,6 +7339,12 @@
       </w:pPr>
       <w:proofErr w:type="spellStart"/>
       <w:r>
+        <w:rPr>
+          <w:shd w:val="clear" w:color="auto" w:fill="FFFFFF"/>
+        </w:rPr>
+        <w:t>LJDG.</w:t>
+      </w:r>
+      <w:r>
         <w:t>choferes_mayor_recaudacion.sql</w:t>
       </w:r>
       <w:proofErr w:type="spellEnd"/>
@@ -7349,6 +7355,12 @@
       </w:pPr>
       <w:proofErr w:type="spellStart"/>
       <w:r>
+        <w:rPr>
+          <w:shd w:val="clear" w:color="auto" w:fill="FFFFFF"/>
+        </w:rPr>
+        <w:t>LJDG.</w:t>
+      </w:r>
+      <w:r>
         <w:t>choferes_viaje_mas_largo.sql</w:t>
       </w:r>
       <w:proofErr w:type="spellEnd"/>
@@ -7359,6 +7371,12 @@
       </w:pPr>
       <w:proofErr w:type="spellStart"/>
       <w:r>
+        <w:rPr>
+          <w:shd w:val="clear" w:color="auto" w:fill="FFFFFF"/>
+        </w:rPr>
+        <w:t>LJDG.</w:t>
+      </w:r>
+      <w:r>
         <w:t>cliente_auto.sql</w:t>
       </w:r>
       <w:proofErr w:type="spellEnd"/>
@@ -7368,6 +7386,12 @@
         <w:pStyle w:val="Cdigo"/>
       </w:pPr>
       <w:proofErr w:type="spellStart"/>
+      <w:r>
+        <w:rPr>
+          <w:shd w:val="clear" w:color="auto" w:fill="FFFFFF"/>
+        </w:rPr>
+        <w:t>LJDG.</w:t>
+      </w:r>
       <w:r>
         <w:t>clientes_mayor_consumo.sql</w:t>
       </w:r>
@@ -7453,7 +7477,13 @@
     </w:p>
     <w:p>
       <w:r>
-        <w:t xml:space="preserve">Para este objetico se utiliza el </w:t>
+        <w:t>Para este objeti</w:t>
+      </w:r>
+      <w:r>
+        <w:t>v</w:t>
+      </w:r>
+      <w:r>
+        <w:t xml:space="preserve">o se utiliza el </w:t>
       </w:r>
       <w:proofErr w:type="spellStart"/>
       <w:r>
@@ -7475,18 +7505,379 @@
     <w:p>
       <w:pPr>
         <w:pStyle w:val="Cdigo"/>
-      </w:pPr>
-      <w:proofErr w:type="spellStart"/>
-      <w:r>
         <w:rPr>
           <w:rStyle w:val="CdigoCar"/>
           <w:b/>
         </w:rPr>
+      </w:pPr>
+      <w:proofErr w:type="spellStart"/>
+      <w:r>
+        <w:rPr>
+          <w:shd w:val="clear" w:color="auto" w:fill="FFFFFF"/>
+        </w:rPr>
+        <w:t>LJDG.</w:t>
+      </w:r>
+      <w:r>
+        <w:rPr>
+          <w:rStyle w:val="CdigoCar"/>
+          <w:b/>
+        </w:rPr>
         <w:t>viajes_cliente.sql</w:t>
+      </w:r>
+      <w:proofErr w:type="spellEnd"/>
+    </w:p>
+    <w:p>
+      <w:pPr>
+        <w:pStyle w:val="Cdigo"/>
+        <w:rPr>
+          <w:rStyle w:val="CdigoCar"/>
+          <w:b/>
+        </w:rPr>
+      </w:pPr>
+    </w:p>
+    <w:p>
+      <w:r>
+        <w:t xml:space="preserve">Al registrar la factura, se realizan las validaciones y si son correctas, se llama al método </w:t>
+      </w:r>
+      <w:proofErr w:type="spellStart"/>
+      <w:r>
+        <w:rPr>
+          <w:rFonts w:ascii="Courier New" w:eastAsiaTheme="minorHAnsi" w:hAnsi="Courier New" w:cs="Courier New"/>
+          <w:sz w:val="18"/>
+          <w:szCs w:val="18"/>
+          <w:highlight w:val="white"/>
+        </w:rPr>
+        <w:t>public</w:t>
+      </w:r>
+      <w:proofErr w:type="spellEnd"/>
+      <w:r>
+        <w:rPr>
+          <w:rFonts w:ascii="Courier New" w:eastAsiaTheme="minorHAnsi" w:hAnsi="Courier New" w:cs="Courier New"/>
+          <w:sz w:val="18"/>
+          <w:szCs w:val="18"/>
+          <w:highlight w:val="white"/>
+        </w:rPr>
+        <w:t xml:space="preserve"> </w:t>
+      </w:r>
+      <w:proofErr w:type="spellStart"/>
+      <w:r>
+        <w:rPr>
+          <w:rFonts w:ascii="Courier New" w:eastAsiaTheme="minorHAnsi" w:hAnsi="Courier New" w:cs="Courier New"/>
+          <w:sz w:val="18"/>
+          <w:szCs w:val="18"/>
+          <w:highlight w:val="white"/>
+        </w:rPr>
+        <w:t>static</w:t>
+      </w:r>
+      <w:proofErr w:type="spellEnd"/>
+      <w:r>
+        <w:rPr>
+          <w:rFonts w:ascii="Courier New" w:eastAsiaTheme="minorHAnsi" w:hAnsi="Courier New" w:cs="Courier New"/>
+          <w:sz w:val="18"/>
+          <w:szCs w:val="18"/>
+          <w:highlight w:val="white"/>
+        </w:rPr>
+        <w:t xml:space="preserve"> </w:t>
+      </w:r>
+      <w:proofErr w:type="spellStart"/>
+      <w:r>
+        <w:rPr>
+          <w:rFonts w:ascii="Courier New" w:eastAsiaTheme="minorHAnsi" w:hAnsi="Courier New" w:cs="Courier New"/>
+          <w:sz w:val="18"/>
+          <w:szCs w:val="18"/>
+          <w:highlight w:val="white"/>
+        </w:rPr>
+        <w:t>string</w:t>
+      </w:r>
+      <w:proofErr w:type="spellEnd"/>
+      <w:r>
+        <w:rPr>
+          <w:rFonts w:ascii="Courier New" w:eastAsiaTheme="minorHAnsi" w:hAnsi="Courier New" w:cs="Courier New"/>
+          <w:sz w:val="18"/>
+          <w:szCs w:val="18"/>
+          <w:highlight w:val="white"/>
+        </w:rPr>
+        <w:t xml:space="preserve"> </w:t>
+      </w:r>
+      <w:proofErr w:type="spellStart"/>
+      <w:proofErr w:type="gramStart"/>
+      <w:r>
+        <w:rPr>
+          <w:rFonts w:ascii="Courier New" w:eastAsiaTheme="minorHAnsi" w:hAnsi="Courier New" w:cs="Courier New"/>
+          <w:sz w:val="18"/>
+          <w:szCs w:val="18"/>
+          <w:highlight w:val="white"/>
+        </w:rPr>
+        <w:t>insertarFactura</w:t>
+      </w:r>
+      <w:proofErr w:type="spellEnd"/>
+      <w:r>
+        <w:rPr>
+          <w:rFonts w:ascii="Courier New" w:eastAsiaTheme="minorHAnsi" w:hAnsi="Courier New" w:cs="Courier New"/>
+          <w:sz w:val="18"/>
+          <w:szCs w:val="18"/>
+          <w:highlight w:val="white"/>
+        </w:rPr>
+        <w:t>(</w:t>
+      </w:r>
+      <w:proofErr w:type="spellStart"/>
+      <w:proofErr w:type="gramEnd"/>
+      <w:r>
+        <w:rPr>
+          <w:rFonts w:ascii="Courier New" w:eastAsiaTheme="minorHAnsi" w:hAnsi="Courier New" w:cs="Courier New"/>
+          <w:sz w:val="18"/>
+          <w:szCs w:val="18"/>
+          <w:highlight w:val="white"/>
+        </w:rPr>
+        <w:t>int</w:t>
+      </w:r>
+      <w:proofErr w:type="spellEnd"/>
+      <w:r>
+        <w:rPr>
+          <w:rFonts w:ascii="Courier New" w:eastAsiaTheme="minorHAnsi" w:hAnsi="Courier New" w:cs="Courier New"/>
+          <w:sz w:val="18"/>
+          <w:szCs w:val="18"/>
+          <w:highlight w:val="white"/>
+        </w:rPr>
+        <w:t xml:space="preserve"> </w:t>
+      </w:r>
+      <w:proofErr w:type="spellStart"/>
+      <w:r>
+        <w:rPr>
+          <w:rFonts w:ascii="Courier New" w:eastAsiaTheme="minorHAnsi" w:hAnsi="Courier New" w:cs="Courier New"/>
+          <w:sz w:val="18"/>
+          <w:szCs w:val="18"/>
+          <w:highlight w:val="white"/>
+        </w:rPr>
+        <w:t>fact_cliente</w:t>
+      </w:r>
+      <w:proofErr w:type="spellEnd"/>
+      <w:r>
+        <w:rPr>
+          <w:rFonts w:ascii="Courier New" w:eastAsiaTheme="minorHAnsi" w:hAnsi="Courier New" w:cs="Courier New"/>
+          <w:sz w:val="18"/>
+          <w:szCs w:val="18"/>
+          <w:highlight w:val="white"/>
+        </w:rPr>
+        <w:t xml:space="preserve">, decimal </w:t>
+      </w:r>
+      <w:proofErr w:type="spellStart"/>
+      <w:r>
+        <w:rPr>
+          <w:rFonts w:ascii="Courier New" w:eastAsiaTheme="minorHAnsi" w:hAnsi="Courier New" w:cs="Courier New"/>
+          <w:sz w:val="18"/>
+          <w:szCs w:val="18"/>
+          <w:highlight w:val="white"/>
+        </w:rPr>
+        <w:t>fact_total</w:t>
+      </w:r>
+      <w:proofErr w:type="spellEnd"/>
+      <w:r>
+        <w:rPr>
+          <w:rFonts w:ascii="Courier New" w:eastAsiaTheme="minorHAnsi" w:hAnsi="Courier New" w:cs="Courier New"/>
+          <w:sz w:val="18"/>
+          <w:szCs w:val="18"/>
+          <w:highlight w:val="white"/>
+        </w:rPr>
+        <w:t xml:space="preserve">, </w:t>
+      </w:r>
+      <w:proofErr w:type="spellStart"/>
+      <w:r>
+        <w:rPr>
+          <w:rFonts w:ascii="Courier New" w:eastAsiaTheme="minorHAnsi" w:hAnsi="Courier New" w:cs="Courier New"/>
+          <w:sz w:val="18"/>
+          <w:szCs w:val="18"/>
+          <w:highlight w:val="white"/>
+        </w:rPr>
+        <w:t>DateTime</w:t>
+      </w:r>
+      <w:proofErr w:type="spellEnd"/>
+      <w:r>
+        <w:rPr>
+          <w:rFonts w:ascii="Courier New" w:eastAsiaTheme="minorHAnsi" w:hAnsi="Courier New" w:cs="Courier New"/>
+          <w:sz w:val="18"/>
+          <w:szCs w:val="18"/>
+          <w:highlight w:val="white"/>
+        </w:rPr>
+        <w:t xml:space="preserve"> </w:t>
+      </w:r>
+      <w:proofErr w:type="spellStart"/>
+      <w:r>
+        <w:rPr>
+          <w:rFonts w:ascii="Courier New" w:eastAsiaTheme="minorHAnsi" w:hAnsi="Courier New" w:cs="Courier New"/>
+          <w:sz w:val="18"/>
+          <w:szCs w:val="18"/>
+          <w:highlight w:val="white"/>
+        </w:rPr>
+        <w:t>fact_fecha</w:t>
+      </w:r>
+      <w:proofErr w:type="spellEnd"/>
+      <w:r>
+        <w:rPr>
+          <w:rFonts w:ascii="Courier New" w:eastAsiaTheme="minorHAnsi" w:hAnsi="Courier New" w:cs="Courier New"/>
+          <w:sz w:val="18"/>
+          <w:szCs w:val="18"/>
+          <w:highlight w:val="white"/>
+        </w:rPr>
+        <w:t xml:space="preserve">, </w:t>
+      </w:r>
+      <w:proofErr w:type="spellStart"/>
+      <w:r>
+        <w:rPr>
+          <w:rFonts w:ascii="Courier New" w:eastAsiaTheme="minorHAnsi" w:hAnsi="Courier New" w:cs="Courier New"/>
+          <w:sz w:val="18"/>
+          <w:szCs w:val="18"/>
+          <w:highlight w:val="white"/>
+        </w:rPr>
+        <w:t>DateTime</w:t>
+      </w:r>
+      <w:proofErr w:type="spellEnd"/>
+      <w:r>
+        <w:rPr>
+          <w:rFonts w:ascii="Courier New" w:eastAsiaTheme="minorHAnsi" w:hAnsi="Courier New" w:cs="Courier New"/>
+          <w:sz w:val="18"/>
+          <w:szCs w:val="18"/>
+          <w:highlight w:val="white"/>
+        </w:rPr>
+        <w:t xml:space="preserve"> </w:t>
+      </w:r>
+      <w:proofErr w:type="spellStart"/>
+      <w:r>
+        <w:rPr>
+          <w:rFonts w:ascii="Courier New" w:eastAsiaTheme="minorHAnsi" w:hAnsi="Courier New" w:cs="Courier New"/>
+          <w:sz w:val="18"/>
+          <w:szCs w:val="18"/>
+          <w:highlight w:val="white"/>
+        </w:rPr>
+        <w:t>fact_fecha_inicio</w:t>
+      </w:r>
+      <w:proofErr w:type="spellEnd"/>
+      <w:r>
+        <w:rPr>
+          <w:rFonts w:ascii="Courier New" w:eastAsiaTheme="minorHAnsi" w:hAnsi="Courier New" w:cs="Courier New"/>
+          <w:sz w:val="18"/>
+          <w:szCs w:val="18"/>
+          <w:highlight w:val="white"/>
+        </w:rPr>
+        <w:t xml:space="preserve">, </w:t>
+      </w:r>
+      <w:proofErr w:type="spellStart"/>
+      <w:r>
+        <w:rPr>
+          <w:rFonts w:ascii="Courier New" w:eastAsiaTheme="minorHAnsi" w:hAnsi="Courier New" w:cs="Courier New"/>
+          <w:sz w:val="18"/>
+          <w:szCs w:val="18"/>
+          <w:highlight w:val="white"/>
+        </w:rPr>
+        <w:t>DateTime</w:t>
+      </w:r>
+      <w:proofErr w:type="spellEnd"/>
+      <w:r>
+        <w:rPr>
+          <w:rFonts w:ascii="Courier New" w:eastAsiaTheme="minorHAnsi" w:hAnsi="Courier New" w:cs="Courier New"/>
+          <w:sz w:val="18"/>
+          <w:szCs w:val="18"/>
+          <w:highlight w:val="white"/>
+        </w:rPr>
+        <w:t xml:space="preserve"> </w:t>
+      </w:r>
+      <w:proofErr w:type="spellStart"/>
+      <w:r>
+        <w:rPr>
+          <w:rFonts w:ascii="Courier New" w:eastAsiaTheme="minorHAnsi" w:hAnsi="Courier New" w:cs="Courier New"/>
+          <w:sz w:val="18"/>
+          <w:szCs w:val="18"/>
+          <w:highlight w:val="white"/>
+        </w:rPr>
+        <w:t>fact_fecha_fin</w:t>
+      </w:r>
+      <w:proofErr w:type="spellEnd"/>
+      <w:r>
+        <w:rPr>
+          <w:rFonts w:ascii="Courier New" w:eastAsiaTheme="minorHAnsi" w:hAnsi="Courier New" w:cs="Courier New"/>
+          <w:sz w:val="18"/>
+          <w:szCs w:val="18"/>
+          <w:highlight w:val="white"/>
+        </w:rPr>
+        <w:t>)</w:t>
+      </w:r>
+      <w:r>
+        <w:t xml:space="preserve"> </w:t>
+      </w:r>
+      <w:r>
+        <w:t xml:space="preserve">de la clase </w:t>
+      </w:r>
+      <w:proofErr w:type="spellStart"/>
+      <w:r>
+        <w:t>Factura.cs</w:t>
+      </w:r>
+      <w:proofErr w:type="spellEnd"/>
+      <w:r>
+        <w:t xml:space="preserve"> que procederá a registrar la factura.</w:t>
+      </w:r>
+    </w:p>
+    <w:p>
+      <w:r>
+        <w:t xml:space="preserve">El </w:t>
+      </w:r>
+      <w:proofErr w:type="spellStart"/>
+      <w:r>
+        <w:t>Stored</w:t>
+      </w:r>
+      <w:proofErr w:type="spellEnd"/>
+      <w:r>
+        <w:t xml:space="preserve"> </w:t>
+      </w:r>
+      <w:proofErr w:type="spellStart"/>
+      <w:r>
+        <w:t>Procedure</w:t>
+      </w:r>
+      <w:proofErr w:type="spellEnd"/>
+      <w:r>
+        <w:t xml:space="preserve"> encargado del registro de la misma es</w:t>
+      </w:r>
+    </w:p>
+    <w:p/>
+    <w:p>
+      <w:proofErr w:type="spellStart"/>
+      <w:r>
+        <w:rPr>
+          <w:rStyle w:val="CdigoCar"/>
+        </w:rPr>
+        <w:t>LJDG.</w:t>
       </w:r>
       <w:bookmarkStart w:id="27" w:name="_GoBack"/>
       <w:bookmarkEnd w:id="27"/>
-      <w:proofErr w:type="spellEnd"/>
+      <w:r>
+        <w:rPr>
+          <w:rStyle w:val="CdigoCar"/>
+        </w:rPr>
+        <w:t>crear</w:t>
+      </w:r>
+      <w:r>
+        <w:rPr>
+          <w:rStyle w:val="CdigoCar"/>
+        </w:rPr>
+        <w:t>_</w:t>
+      </w:r>
+      <w:r>
+        <w:rPr>
+          <w:rStyle w:val="CdigoCar"/>
+        </w:rPr>
+        <w:t>factura</w:t>
+      </w:r>
+      <w:r>
+        <w:rPr>
+          <w:rStyle w:val="CdigoCar"/>
+        </w:rPr>
+        <w:t>.sql</w:t>
+      </w:r>
+      <w:proofErr w:type="spellEnd"/>
+    </w:p>
+    <w:p>
+      <w:pPr>
+        <w:pStyle w:val="Cdigo"/>
+      </w:pPr>
     </w:p>
     <w:sectPr>
       <w:headerReference w:type="default" r:id="rId10"/>
@@ -7539,6 +7930,7 @@
         <w:docPartUnique/>
       </w:docPartObj>
     </w:sdtPr>
+    <w:sdtEndPr/>
     <w:sdtContent>
       <w:p>
         <w:pPr>
@@ -7572,7 +7964,7 @@
             <w:sz w:val="20"/>
             <w:lang w:val="es-ES"/>
           </w:rPr>
-          <w:t>12</w:t>
+          <w:t>11</w:t>
         </w:r>
         <w:r>
           <w:rPr>
@@ -8936,7 +9328,7 @@
 </file>
 
 <file path=customXml/itemProps1.xml><?xml version="1.0" encoding="utf-8"?>
-<ds:datastoreItem xmlns:ds="http://schemas.openxmlformats.org/officeDocument/2006/customXml" ds:itemID="{C0992716-01EB-4430-9995-A5B9E1B1C37B}">
+<ds:datastoreItem xmlns:ds="http://schemas.openxmlformats.org/officeDocument/2006/customXml" ds:itemID="{68BC8F09-F0D6-4853-838D-60F0A3C76458}">
   <ds:schemaRefs>
     <ds:schemaRef ds:uri="http://schemas.openxmlformats.org/officeDocument/2006/bibliography"/>
   </ds:schemaRefs>

</xml_diff>